<commit_message>
Cambios a documentos finales
</commit_message>
<xml_diff>
--- a/doc/NO_TOCAR_Informe de Diseño_Final.docx
+++ b/doc/NO_TOCAR_Informe de Diseño_Final.docx
@@ -173,8 +173,8 @@
         <w:rPr>
           <w:noProof/>
         </w:rPr>
-        <w:pict w14:anchorId="02229921">
-          <v:rect id="_x0000_i1025" alt="" style="width:326.2pt;height:.05pt;mso-width-percent:0;mso-height-percent:0;mso-width-percent:0;mso-height-percent:0" o:hrpct="697" o:hralign="center" o:hrstd="t" o:hr="t" fillcolor="#a0a0a0" stroked="f"/>
+        <w:pict w14:anchorId="6927A7DD">
+          <v:rect id="_x0000_i1025" alt="" style="width:292.5pt;height:.05pt;mso-width-percent:0;mso-height-percent:0;mso-width-percent:0;mso-height-percent:0" o:hrpct="625" o:hralign="center" o:hrstd="t" o:hr="t" fillcolor="#a0a0a0" stroked="f"/>
         </w:pict>
       </w:r>
     </w:p>
@@ -2075,6 +2075,21 @@
       </w:r>
       <w:bookmarkEnd w:id="4"/>
     </w:p>
+    <w:p>
+      <w:pPr>
+        <w:rPr>
+          <w:sz w:val="24"/>
+          <w:szCs w:val="24"/>
+        </w:rPr>
+      </w:pPr>
+      <w:r>
+        <w:rPr>
+          <w:sz w:val="24"/>
+          <w:szCs w:val="24"/>
+        </w:rPr>
+        <w:t>En esta sección detallamos los casos…</w:t>
+      </w:r>
+    </w:p>
     <w:p/>
     <w:tbl>
       <w:tblPr>
@@ -12209,6 +12224,80 @@
       <w:pPr>
         <w:spacing w:line="360" w:lineRule="auto"/>
         <w:rPr>
+          <w:bCs/>
+          <w:sz w:val="24"/>
+          <w:szCs w:val="24"/>
+        </w:rPr>
+      </w:pPr>
+    </w:p>
+    <w:p>
+      <w:pPr>
+        <w:spacing w:line="360" w:lineRule="auto"/>
+        <w:rPr>
+          <w:bCs/>
+          <w:sz w:val="24"/>
+          <w:szCs w:val="24"/>
+        </w:rPr>
+      </w:pPr>
+      <w:r>
+        <w:rPr>
+          <w:bCs/>
+          <w:sz w:val="24"/>
+          <w:szCs w:val="24"/>
+        </w:rPr>
+        <w:t xml:space="preserve">A </w:t>
+      </w:r>
+      <w:proofErr w:type="gramStart"/>
+      <w:r>
+        <w:rPr>
+          <w:bCs/>
+          <w:sz w:val="24"/>
+          <w:szCs w:val="24"/>
+        </w:rPr>
+        <w:t>continuación</w:t>
+      </w:r>
+      <w:proofErr w:type="gramEnd"/>
+      <w:r>
+        <w:rPr>
+          <w:bCs/>
+          <w:sz w:val="24"/>
+          <w:szCs w:val="24"/>
+        </w:rPr>
+        <w:t xml:space="preserve"> describimos algunos ejemplos de como se puede navegar el </w:t>
+      </w:r>
+      <w:proofErr w:type="spellStart"/>
+      <w:r>
+        <w:rPr>
+          <w:bCs/>
+          <w:sz w:val="24"/>
+          <w:szCs w:val="24"/>
+        </w:rPr>
+        <w:t>website</w:t>
+      </w:r>
+      <w:proofErr w:type="spellEnd"/>
+      <w:r>
+        <w:rPr>
+          <w:bCs/>
+          <w:sz w:val="24"/>
+          <w:szCs w:val="24"/>
+        </w:rPr>
+        <w:t xml:space="preserve">, basados en el mapa de navegación que se muestra anteriormente. </w:t>
+      </w:r>
+    </w:p>
+    <w:p>
+      <w:pPr>
+        <w:spacing w:line="360" w:lineRule="auto"/>
+        <w:rPr>
+          <w:bCs/>
+          <w:sz w:val="24"/>
+          <w:szCs w:val="24"/>
+        </w:rPr>
+      </w:pPr>
+    </w:p>
+    <w:p>
+      <w:pPr>
+        <w:spacing w:line="360" w:lineRule="auto"/>
+        <w:rPr>
           <w:b/>
           <w:sz w:val="24"/>
           <w:szCs w:val="24"/>
@@ -12241,6 +12330,61 @@
           <w:szCs w:val="24"/>
         </w:rPr>
       </w:pPr>
+      <w:r>
+        <w:rPr>
+          <w:sz w:val="24"/>
+          <w:szCs w:val="24"/>
+        </w:rPr>
+        <w:t xml:space="preserve">Si el usuario desea navegar hasta el </w:t>
+      </w:r>
+      <w:proofErr w:type="spellStart"/>
+      <w:r>
+        <w:rPr>
+          <w:sz w:val="24"/>
+          <w:szCs w:val="24"/>
+        </w:rPr>
+        <w:t>landing</w:t>
+      </w:r>
+      <w:proofErr w:type="spellEnd"/>
+      <w:r>
+        <w:rPr>
+          <w:sz w:val="24"/>
+          <w:szCs w:val="24"/>
+        </w:rPr>
+        <w:t xml:space="preserve"> page del equipo, deberá ingresar al </w:t>
+      </w:r>
+      <w:proofErr w:type="spellStart"/>
+      <w:r>
+        <w:rPr>
+          <w:sz w:val="24"/>
+          <w:szCs w:val="24"/>
+        </w:rPr>
+        <w:t>Landing</w:t>
+      </w:r>
+      <w:proofErr w:type="spellEnd"/>
+      <w:r>
+        <w:rPr>
+          <w:sz w:val="24"/>
+          <w:szCs w:val="24"/>
+        </w:rPr>
+        <w:t xml:space="preserve"> Page de el equipo, y desde ahí podrá ingresar al </w:t>
+      </w:r>
+      <w:proofErr w:type="spellStart"/>
+      <w:r>
+        <w:rPr>
+          <w:sz w:val="24"/>
+          <w:szCs w:val="24"/>
+        </w:rPr>
+        <w:t>Landing</w:t>
+      </w:r>
+      <w:proofErr w:type="spellEnd"/>
+      <w:r>
+        <w:rPr>
+          <w:sz w:val="24"/>
+          <w:szCs w:val="24"/>
+        </w:rPr>
+        <w:t xml:space="preserve"> Page del producto por medio de un botón  </w:t>
+      </w:r>
     </w:p>
     <w:p>
       <w:pPr>
@@ -12250,12 +12394,38 @@
           <w:szCs w:val="24"/>
         </w:rPr>
       </w:pPr>
-      <w:r>
-        <w:rPr>
-          <w:sz w:val="24"/>
-          <w:szCs w:val="24"/>
-        </w:rPr>
-        <w:t xml:space="preserve">Si el usuario desea navegar hasta el </w:t>
+    </w:p>
+    <w:p>
+      <w:pPr>
+        <w:spacing w:line="360" w:lineRule="auto"/>
+        <w:rPr>
+          <w:sz w:val="24"/>
+          <w:szCs w:val="24"/>
+        </w:rPr>
+      </w:pPr>
+      <w:r>
+        <w:rPr>
+          <w:b/>
+          <w:sz w:val="24"/>
+          <w:szCs w:val="24"/>
+        </w:rPr>
+        <w:t>Recuperar Contraseña</w:t>
+      </w:r>
+    </w:p>
+    <w:p>
+      <w:pPr>
+        <w:spacing w:line="360" w:lineRule="auto"/>
+        <w:rPr>
+          <w:sz w:val="24"/>
+          <w:szCs w:val="24"/>
+        </w:rPr>
+      </w:pPr>
+      <w:r>
+        <w:rPr>
+          <w:sz w:val="24"/>
+          <w:szCs w:val="24"/>
+        </w:rPr>
+        <w:t xml:space="preserve">Si un usuario desea recuperar su contraseña deberá situarse en la página de inicio, de ahí deberá hacer </w:t>
       </w:r>
       <w:proofErr w:type="spellStart"/>
       <w:r>
@@ -12263,7 +12433,7 @@
           <w:sz w:val="24"/>
           <w:szCs w:val="24"/>
         </w:rPr>
-        <w:t>landing</w:t>
+        <w:t>click</w:t>
       </w:r>
       <w:proofErr w:type="spellEnd"/>
       <w:r>
@@ -12271,7 +12441,7 @@
           <w:sz w:val="24"/>
           <w:szCs w:val="24"/>
         </w:rPr>
-        <w:t xml:space="preserve"> page del equipo, deberá ingresar al </w:t>
+        <w:t xml:space="preserve"> en el botón de “Iniciar </w:t>
       </w:r>
       <w:proofErr w:type="spellStart"/>
       <w:r>
@@ -12279,7 +12449,7 @@
           <w:sz w:val="24"/>
           <w:szCs w:val="24"/>
         </w:rPr>
-        <w:t>Landing</w:t>
+        <w:t>sesion</w:t>
       </w:r>
       <w:proofErr w:type="spellEnd"/>
       <w:r>
@@ -12287,23 +12457,7 @@
           <w:sz w:val="24"/>
           <w:szCs w:val="24"/>
         </w:rPr>
-        <w:t xml:space="preserve"> Page de el equipo, y desde ahí podrá ingresar al </w:t>
-      </w:r>
-      <w:proofErr w:type="spellStart"/>
-      <w:r>
-        <w:rPr>
-          <w:sz w:val="24"/>
-          <w:szCs w:val="24"/>
-        </w:rPr>
-        <w:t>Landing</w:t>
-      </w:r>
-      <w:proofErr w:type="spellEnd"/>
-      <w:r>
-        <w:rPr>
-          <w:sz w:val="24"/>
-          <w:szCs w:val="24"/>
-        </w:rPr>
-        <w:t xml:space="preserve"> Page del producto por medio de un botón  </w:t>
+        <w:t>” y luego seleccionar la opción que dice “Recuperar contraseña”</w:t>
       </w:r>
     </w:p>
     <w:p>
@@ -12314,125 +12468,13 @@
           <w:szCs w:val="24"/>
         </w:rPr>
       </w:pPr>
-    </w:p>
-    <w:p>
-      <w:pPr>
-        <w:spacing w:line="360" w:lineRule="auto"/>
-        <w:rPr>
-          <w:sz w:val="24"/>
-          <w:szCs w:val="24"/>
-        </w:rPr>
-      </w:pPr>
       <w:r>
         <w:rPr>
           <w:b/>
           <w:sz w:val="24"/>
           <w:szCs w:val="24"/>
         </w:rPr>
-        <w:t>Recuperar Contraseña</w:t>
-      </w:r>
-    </w:p>
-    <w:p>
-      <w:pPr>
-        <w:spacing w:line="360" w:lineRule="auto"/>
-        <w:rPr>
-          <w:sz w:val="24"/>
-          <w:szCs w:val="24"/>
-        </w:rPr>
-      </w:pPr>
-      <w:r>
-        <w:rPr>
-          <w:sz w:val="24"/>
-          <w:szCs w:val="24"/>
-        </w:rPr>
-        <w:t xml:space="preserve">Si un usuario desea recuperar su contraseña deberá situarse en la página de inicio, de ahí deberá hacer </w:t>
-      </w:r>
-      <w:proofErr w:type="spellStart"/>
-      <w:r>
-        <w:rPr>
-          <w:sz w:val="24"/>
-          <w:szCs w:val="24"/>
-        </w:rPr>
-        <w:t>click</w:t>
-      </w:r>
-      <w:proofErr w:type="spellEnd"/>
-      <w:r>
-        <w:rPr>
-          <w:sz w:val="24"/>
-          <w:szCs w:val="24"/>
-        </w:rPr>
-        <w:t xml:space="preserve"> en el botón de “Iniciar </w:t>
-      </w:r>
-      <w:proofErr w:type="spellStart"/>
-      <w:r>
-        <w:rPr>
-          <w:sz w:val="24"/>
-          <w:szCs w:val="24"/>
-        </w:rPr>
-        <w:t>sesion</w:t>
-      </w:r>
-      <w:proofErr w:type="spellEnd"/>
-      <w:r>
-        <w:rPr>
-          <w:sz w:val="24"/>
-          <w:szCs w:val="24"/>
-        </w:rPr>
-        <w:t>” y luego seleccionar la opción que dice “Recuperar contraseña”</w:t>
-      </w:r>
-    </w:p>
-    <w:p>
-      <w:pPr>
-        <w:spacing w:line="360" w:lineRule="auto"/>
-        <w:rPr>
-          <w:sz w:val="24"/>
-          <w:szCs w:val="24"/>
-        </w:rPr>
-      </w:pPr>
-    </w:p>
-    <w:p>
-      <w:pPr>
-        <w:spacing w:line="360" w:lineRule="auto"/>
-        <w:rPr>
-          <w:b/>
-          <w:sz w:val="24"/>
-          <w:szCs w:val="24"/>
-        </w:rPr>
-      </w:pPr>
-    </w:p>
-    <w:p>
-      <w:pPr>
-        <w:spacing w:line="360" w:lineRule="auto"/>
-        <w:rPr>
-          <w:b/>
-          <w:sz w:val="24"/>
-          <w:szCs w:val="24"/>
-        </w:rPr>
-      </w:pPr>
-    </w:p>
-    <w:p>
-      <w:pPr>
-        <w:spacing w:line="360" w:lineRule="auto"/>
-        <w:rPr>
-          <w:b/>
-          <w:sz w:val="24"/>
-          <w:szCs w:val="24"/>
-        </w:rPr>
-      </w:pPr>
-    </w:p>
-    <w:p>
-      <w:pPr>
-        <w:spacing w:line="360" w:lineRule="auto"/>
-        <w:rPr>
-          <w:sz w:val="24"/>
-          <w:szCs w:val="24"/>
-        </w:rPr>
-      </w:pPr>
-      <w:r>
-        <w:rPr>
-          <w:b/>
-          <w:sz w:val="24"/>
-          <w:szCs w:val="24"/>
-        </w:rPr>
+        <w:lastRenderedPageBreak/>
         <w:t>Muestra de Libros</w:t>
       </w:r>
     </w:p>
@@ -14193,51 +14235,23 @@
           <w:sz w:val="16"/>
           <w:szCs w:val="16"/>
         </w:rPr>
-        <w:t>Imagen 1</w:t>
-      </w:r>
+        <w:t xml:space="preserve">Imagen 13. </w:t>
+      </w:r>
+      <w:proofErr w:type="spellStart"/>
       <w:r>
         <w:rPr>
           <w:sz w:val="16"/>
           <w:szCs w:val="16"/>
         </w:rPr>
-        <w:t>3</w:t>
-      </w:r>
+        <w:t>Wireframe</w:t>
+      </w:r>
+      <w:proofErr w:type="spellEnd"/>
       <w:r>
         <w:rPr>
           <w:sz w:val="16"/>
           <w:szCs w:val="16"/>
         </w:rPr>
-        <w:t xml:space="preserve">. </w:t>
-      </w:r>
-      <w:proofErr w:type="spellStart"/>
-      <w:r>
-        <w:rPr>
-          <w:sz w:val="16"/>
-          <w:szCs w:val="16"/>
-        </w:rPr>
-        <w:t>Wireframe</w:t>
-      </w:r>
-      <w:proofErr w:type="spellEnd"/>
-      <w:r>
-        <w:rPr>
-          <w:sz w:val="16"/>
-          <w:szCs w:val="16"/>
-        </w:rPr>
-        <w:t xml:space="preserve"> de la página </w:t>
-      </w:r>
-      <w:r>
-        <w:rPr>
-          <w:sz w:val="16"/>
-          <w:szCs w:val="16"/>
-        </w:rPr>
-        <w:t>del perfil de usuario</w:t>
-      </w:r>
-      <w:r>
-        <w:rPr>
-          <w:sz w:val="16"/>
-          <w:szCs w:val="16"/>
-        </w:rPr>
-        <w:t>.</w:t>
+        <w:t xml:space="preserve"> de la página del perfil de usuario.</w:t>
       </w:r>
     </w:p>
     <w:p>
@@ -15267,28 +15281,7 @@
           <w:szCs w:val="24"/>
         </w:rPr>
         <w:lastRenderedPageBreak/>
-        <w:t>Perfil</w:t>
-      </w:r>
-      <w:r>
-        <w:rPr>
-          <w:sz w:val="24"/>
-          <w:szCs w:val="24"/>
-        </w:rPr>
-        <w:t xml:space="preserve"> </w:t>
-      </w:r>
-      <w:r>
-        <w:rPr>
-          <w:sz w:val="24"/>
-          <w:szCs w:val="24"/>
-        </w:rPr>
-        <w:t>del</w:t>
-      </w:r>
-      <w:r>
-        <w:rPr>
-          <w:sz w:val="24"/>
-          <w:szCs w:val="24"/>
-        </w:rPr>
-        <w:t xml:space="preserve"> Administrador</w:t>
+        <w:t>Perfil del Administrador</w:t>
       </w:r>
     </w:p>
     <w:p>
@@ -15378,21 +15371,7 @@
           <w:sz w:val="16"/>
           <w:szCs w:val="16"/>
         </w:rPr>
-        <w:t xml:space="preserve">Imagen </w:t>
-      </w:r>
-      <w:r>
-        <w:rPr>
-          <w:sz w:val="16"/>
-          <w:szCs w:val="16"/>
-        </w:rPr>
-        <w:t>20</w:t>
-      </w:r>
-      <w:r>
-        <w:rPr>
-          <w:sz w:val="16"/>
-          <w:szCs w:val="16"/>
-        </w:rPr>
-        <w:t xml:space="preserve">. </w:t>
+        <w:t xml:space="preserve">Imagen 20. </w:t>
       </w:r>
       <w:proofErr w:type="spellStart"/>
       <w:r>
@@ -15547,51 +15526,23 @@
           <w:sz w:val="16"/>
           <w:szCs w:val="16"/>
         </w:rPr>
-        <w:t>Imagen 2</w:t>
-      </w:r>
+        <w:t xml:space="preserve">Imagen 21. </w:t>
+      </w:r>
+      <w:proofErr w:type="spellStart"/>
       <w:r>
         <w:rPr>
           <w:sz w:val="16"/>
           <w:szCs w:val="16"/>
         </w:rPr>
-        <w:t>1</w:t>
-      </w:r>
+        <w:t>Wireframe</w:t>
+      </w:r>
+      <w:proofErr w:type="spellEnd"/>
       <w:r>
         <w:rPr>
           <w:sz w:val="16"/>
           <w:szCs w:val="16"/>
         </w:rPr>
-        <w:t xml:space="preserve">. </w:t>
-      </w:r>
-      <w:proofErr w:type="spellStart"/>
-      <w:r>
-        <w:rPr>
-          <w:sz w:val="16"/>
-          <w:szCs w:val="16"/>
-        </w:rPr>
-        <w:t>Wirefram</w:t>
-      </w:r>
-      <w:r>
-        <w:rPr>
-          <w:sz w:val="16"/>
-          <w:szCs w:val="16"/>
-        </w:rPr>
-        <w:t>e</w:t>
-      </w:r>
-      <w:proofErr w:type="spellEnd"/>
-      <w:r>
-        <w:rPr>
-          <w:sz w:val="16"/>
-          <w:szCs w:val="16"/>
-        </w:rPr>
-        <w:t xml:space="preserve"> del catálogo de libros</w:t>
-      </w:r>
-      <w:r>
-        <w:rPr>
-          <w:sz w:val="16"/>
-          <w:szCs w:val="16"/>
-        </w:rPr>
-        <w:t xml:space="preserve">. </w:t>
+        <w:t xml:space="preserve"> del catálogo de libros. </w:t>
       </w:r>
     </w:p>
     <w:p>
@@ -15630,14 +15581,7 @@
           <w:szCs w:val="24"/>
         </w:rPr>
         <w:lastRenderedPageBreak/>
-        <w:t xml:space="preserve">Modificar catálogo de </w:t>
-      </w:r>
-      <w:r>
-        <w:rPr>
-          <w:sz w:val="24"/>
-          <w:szCs w:val="24"/>
-        </w:rPr>
-        <w:t>autores</w:t>
+        <w:t>Modificar catálogo de autores</w:t>
       </w:r>
     </w:p>
     <w:p>
@@ -15727,51 +15671,23 @@
           <w:sz w:val="16"/>
           <w:szCs w:val="16"/>
         </w:rPr>
-        <w:t>Imagen 2</w:t>
-      </w:r>
+        <w:t xml:space="preserve">Imagen 22. </w:t>
+      </w:r>
+      <w:proofErr w:type="spellStart"/>
       <w:r>
         <w:rPr>
           <w:sz w:val="16"/>
           <w:szCs w:val="16"/>
         </w:rPr>
-        <w:t>2</w:t>
-      </w:r>
+        <w:t>Wireframe</w:t>
+      </w:r>
+      <w:proofErr w:type="spellEnd"/>
       <w:r>
         <w:rPr>
           <w:sz w:val="16"/>
           <w:szCs w:val="16"/>
         </w:rPr>
-        <w:t xml:space="preserve">. </w:t>
-      </w:r>
-      <w:proofErr w:type="spellStart"/>
-      <w:r>
-        <w:rPr>
-          <w:sz w:val="16"/>
-          <w:szCs w:val="16"/>
-        </w:rPr>
-        <w:t>Wireframe</w:t>
-      </w:r>
-      <w:proofErr w:type="spellEnd"/>
-      <w:r>
-        <w:rPr>
-          <w:sz w:val="16"/>
-          <w:szCs w:val="16"/>
-        </w:rPr>
-        <w:t xml:space="preserve"> del catálogo de </w:t>
-      </w:r>
-      <w:r>
-        <w:rPr>
-          <w:sz w:val="16"/>
-          <w:szCs w:val="16"/>
-        </w:rPr>
-        <w:t>autores</w:t>
-      </w:r>
-      <w:r>
-        <w:rPr>
-          <w:sz w:val="16"/>
-          <w:szCs w:val="16"/>
-        </w:rPr>
-        <w:t xml:space="preserve">. </w:t>
+        <w:t xml:space="preserve"> del catálogo de autores. </w:t>
       </w:r>
     </w:p>
     <w:p>
@@ -15819,14 +15735,7 @@
           <w:szCs w:val="24"/>
         </w:rPr>
         <w:lastRenderedPageBreak/>
-        <w:t xml:space="preserve">Modificar catálogo de </w:t>
-      </w:r>
-      <w:r>
-        <w:rPr>
-          <w:sz w:val="24"/>
-          <w:szCs w:val="24"/>
-        </w:rPr>
-        <w:t>costos de envío</w:t>
+        <w:t>Modificar catálogo de costos de envío</w:t>
       </w:r>
     </w:p>
     <w:p>
@@ -15916,51 +15825,23 @@
           <w:sz w:val="16"/>
           <w:szCs w:val="16"/>
         </w:rPr>
-        <w:t>Imagen 2</w:t>
-      </w:r>
+        <w:t xml:space="preserve">Imagen 23. </w:t>
+      </w:r>
+      <w:proofErr w:type="spellStart"/>
       <w:r>
         <w:rPr>
           <w:sz w:val="16"/>
           <w:szCs w:val="16"/>
         </w:rPr>
-        <w:t>3</w:t>
-      </w:r>
+        <w:t>Wireframe</w:t>
+      </w:r>
+      <w:proofErr w:type="spellEnd"/>
       <w:r>
         <w:rPr>
           <w:sz w:val="16"/>
           <w:szCs w:val="16"/>
         </w:rPr>
-        <w:t xml:space="preserve">. </w:t>
-      </w:r>
-      <w:proofErr w:type="spellStart"/>
-      <w:r>
-        <w:rPr>
-          <w:sz w:val="16"/>
-          <w:szCs w:val="16"/>
-        </w:rPr>
-        <w:t>Wireframe</w:t>
-      </w:r>
-      <w:proofErr w:type="spellEnd"/>
-      <w:r>
-        <w:rPr>
-          <w:sz w:val="16"/>
-          <w:szCs w:val="16"/>
-        </w:rPr>
-        <w:t xml:space="preserve"> del catálogo de </w:t>
-      </w:r>
-      <w:r>
-        <w:rPr>
-          <w:sz w:val="16"/>
-          <w:szCs w:val="16"/>
-        </w:rPr>
-        <w:t>costos de envío</w:t>
-      </w:r>
-      <w:r>
-        <w:rPr>
-          <w:sz w:val="16"/>
-          <w:szCs w:val="16"/>
-        </w:rPr>
-        <w:t xml:space="preserve">. </w:t>
+        <w:t xml:space="preserve"> del catálogo de costos de envío. </w:t>
       </w:r>
     </w:p>
     <w:p>
@@ -16008,14 +15889,7 @@
           <w:szCs w:val="24"/>
         </w:rPr>
         <w:lastRenderedPageBreak/>
-        <w:t xml:space="preserve">Modificar catálogo de </w:t>
-      </w:r>
-      <w:r>
-        <w:rPr>
-          <w:sz w:val="24"/>
-          <w:szCs w:val="24"/>
-        </w:rPr>
-        <w:t>puntos de retiro</w:t>
+        <w:t>Modificar catálogo de puntos de retiro</w:t>
       </w:r>
     </w:p>
     <w:p>
@@ -16105,59 +15979,227 @@
           <w:sz w:val="16"/>
           <w:szCs w:val="16"/>
         </w:rPr>
-        <w:t>Imagen 2</w:t>
-      </w:r>
+        <w:t xml:space="preserve">Imagen 24. </w:t>
+      </w:r>
+      <w:proofErr w:type="spellStart"/>
       <w:r>
         <w:rPr>
           <w:sz w:val="16"/>
           <w:szCs w:val="16"/>
         </w:rPr>
-        <w:t>4</w:t>
-      </w:r>
+        <w:t>Wireframe</w:t>
+      </w:r>
+      <w:proofErr w:type="spellEnd"/>
       <w:r>
         <w:rPr>
           <w:sz w:val="16"/>
           <w:szCs w:val="16"/>
         </w:rPr>
-        <w:t xml:space="preserve">. </w:t>
-      </w:r>
-      <w:proofErr w:type="spellStart"/>
+        <w:t xml:space="preserve"> del catálogo de </w:t>
+      </w:r>
       <w:r>
         <w:rPr>
           <w:sz w:val="16"/>
           <w:szCs w:val="16"/>
         </w:rPr>
-        <w:t>Wireframe</w:t>
-      </w:r>
-      <w:proofErr w:type="spellEnd"/>
+        <w:t xml:space="preserve">puntos de </w:t>
+      </w:r>
       <w:r>
         <w:rPr>
           <w:sz w:val="16"/>
           <w:szCs w:val="16"/>
         </w:rPr>
-        <w:t xml:space="preserve"> del catálogo de </w:t>
+        <w:t>retiro</w:t>
       </w:r>
       <w:r>
         <w:rPr>
           <w:sz w:val="16"/>
           <w:szCs w:val="16"/>
         </w:rPr>
-        <w:t xml:space="preserve">puntos de </w:t>
-      </w:r>
-      <w:r>
+        <w:t xml:space="preserve">. </w:t>
+      </w:r>
+    </w:p>
+    <w:p>
+      <w:pPr>
+        <w:jc w:val="center"/>
+        <w:rPr>
+          <w:sz w:val="24"/>
+          <w:szCs w:val="24"/>
+        </w:rPr>
+      </w:pPr>
+    </w:p>
+    <w:p>
+      <w:pPr>
+        <w:rPr>
+          <w:sz w:val="24"/>
+          <w:szCs w:val="24"/>
+        </w:rPr>
+      </w:pPr>
+    </w:p>
+    <w:p>
+      <w:pPr>
+        <w:rPr>
+          <w:sz w:val="24"/>
+          <w:szCs w:val="24"/>
+        </w:rPr>
+      </w:pPr>
+      <w:r>
+        <w:rPr>
+          <w:sz w:val="24"/>
+          <w:szCs w:val="24"/>
+        </w:rPr>
+        <w:br w:type="page"/>
+      </w:r>
+    </w:p>
+    <w:p>
+      <w:pPr>
+        <w:rPr>
+          <w:sz w:val="24"/>
+          <w:szCs w:val="24"/>
+        </w:rPr>
+      </w:pPr>
+      <w:r>
+        <w:rPr>
+          <w:sz w:val="24"/>
+          <w:szCs w:val="24"/>
+        </w:rPr>
+        <w:lastRenderedPageBreak/>
+        <w:t>Modificar descuentos y promociones</w:t>
+      </w:r>
+    </w:p>
+    <w:p>
+      <w:pPr>
+        <w:rPr>
+          <w:sz w:val="24"/>
+          <w:szCs w:val="24"/>
+        </w:rPr>
+      </w:pPr>
+    </w:p>
+    <w:p>
+      <w:pPr>
+        <w:jc w:val="center"/>
+        <w:rPr>
+          <w:sz w:val="24"/>
+          <w:szCs w:val="24"/>
+        </w:rPr>
+      </w:pPr>
+      <w:r>
+        <w:rPr>
+          <w:noProof/>
+          <w:sz w:val="24"/>
+          <w:szCs w:val="24"/>
+        </w:rPr>
+        <w:drawing>
+          <wp:inline distT="0" distB="0" distL="0" distR="0" wp14:anchorId="78D62014" wp14:editId="21E9F9FC">
+            <wp:extent cx="4775200" cy="4813300"/>
+            <wp:effectExtent l="0" t="0" r="0" b="0"/>
+            <wp:docPr id="45" name="Picture 45"/>
+            <wp:cNvGraphicFramePr>
+              <a:graphicFrameLocks xmlns:a="http://schemas.openxmlformats.org/drawingml/2006/main" noChangeAspect="1"/>
+            </wp:cNvGraphicFramePr>
+            <a:graphic xmlns:a="http://schemas.openxmlformats.org/drawingml/2006/main">
+              <a:graphicData uri="http://schemas.openxmlformats.org/drawingml/2006/picture">
+                <pic:pic xmlns:pic="http://schemas.openxmlformats.org/drawingml/2006/picture">
+                  <pic:nvPicPr>
+                    <pic:cNvPr id="45" name="Picture 45"/>
+                    <pic:cNvPicPr/>
+                  </pic:nvPicPr>
+                  <pic:blipFill>
+                    <a:blip r:embed="rId41">
+                      <a:extLst>
+                        <a:ext uri="{28A0092B-C50C-407E-A947-70E740481C1C}">
+                          <a14:useLocalDpi xmlns:a14="http://schemas.microsoft.com/office/drawing/2010/main" val="0"/>
+                        </a:ext>
+                      </a:extLst>
+                    </a:blip>
+                    <a:stretch>
+                      <a:fillRect/>
+                    </a:stretch>
+                  </pic:blipFill>
+                  <pic:spPr>
+                    <a:xfrm>
+                      <a:off x="0" y="0"/>
+                      <a:ext cx="4775200" cy="4813300"/>
+                    </a:xfrm>
+                    <a:prstGeom prst="rect">
+                      <a:avLst/>
+                    </a:prstGeom>
+                  </pic:spPr>
+                </pic:pic>
+              </a:graphicData>
+            </a:graphic>
+          </wp:inline>
+        </w:drawing>
+      </w:r>
+    </w:p>
+    <w:p>
+      <w:pPr>
+        <w:jc w:val="center"/>
+        <w:rPr>
+          <w:sz w:val="24"/>
+          <w:szCs w:val="24"/>
+        </w:rPr>
+      </w:pPr>
+    </w:p>
+    <w:p>
+      <w:pPr>
+        <w:jc w:val="center"/>
         <w:rPr>
           <w:sz w:val="16"/>
           <w:szCs w:val="16"/>
         </w:rPr>
-        <w:t>retiro</w:t>
-      </w:r>
+      </w:pPr>
       <w:r>
         <w:rPr>
           <w:sz w:val="16"/>
           <w:szCs w:val="16"/>
         </w:rPr>
+        <w:t>Imagen 2</w:t>
+      </w:r>
+      <w:r>
+        <w:rPr>
+          <w:sz w:val="16"/>
+          <w:szCs w:val="16"/>
+        </w:rPr>
+        <w:t>5</w:t>
+      </w:r>
+      <w:r>
+        <w:rPr>
+          <w:sz w:val="16"/>
+          <w:szCs w:val="16"/>
+        </w:rPr>
         <w:t xml:space="preserve">. </w:t>
       </w:r>
+      <w:proofErr w:type="spellStart"/>
+      <w:r>
+        <w:rPr>
+          <w:sz w:val="16"/>
+          <w:szCs w:val="16"/>
+        </w:rPr>
+        <w:t>Wireframe</w:t>
+      </w:r>
+      <w:proofErr w:type="spellEnd"/>
+      <w:r>
+        <w:rPr>
+          <w:sz w:val="16"/>
+          <w:szCs w:val="16"/>
+        </w:rPr>
+        <w:t xml:space="preserve"> del catálogo de </w:t>
+      </w:r>
+      <w:r>
+        <w:rPr>
+          <w:sz w:val="16"/>
+          <w:szCs w:val="16"/>
+        </w:rPr>
+        <w:t>descuentos y promociones</w:t>
+      </w:r>
+      <w:r>
+        <w:rPr>
+          <w:sz w:val="16"/>
+          <w:szCs w:val="16"/>
+        </w:rPr>
+        <w:t xml:space="preserve">. </w:t>
+      </w:r>
     </w:p>
     <w:p>
       <w:pPr>
@@ -16188,36 +16230,22 @@
           <w:sz w:val="24"/>
           <w:szCs w:val="24"/>
         </w:rPr>
-        <w:t xml:space="preserve">Modificar </w:t>
-      </w:r>
-      <w:r>
-        <w:rPr>
-          <w:sz w:val="24"/>
-          <w:szCs w:val="24"/>
-        </w:rPr>
-        <w:t>descuentos y promociones</w:t>
-      </w:r>
-    </w:p>
-    <w:p>
-      <w:pPr>
-        <w:rPr>
-          <w:sz w:val="24"/>
-          <w:szCs w:val="24"/>
-        </w:rPr>
-      </w:pPr>
-    </w:p>
-    <w:p>
-      <w:pPr>
-        <w:rPr>
-          <w:sz w:val="24"/>
-          <w:szCs w:val="24"/>
-        </w:rPr>
-      </w:pPr>
-      <w:r>
-        <w:rPr>
-          <w:sz w:val="24"/>
-          <w:szCs w:val="24"/>
-        </w:rPr>
+        <w:br w:type="page"/>
+      </w:r>
+    </w:p>
+    <w:p>
+      <w:pPr>
+        <w:rPr>
+          <w:sz w:val="24"/>
+          <w:szCs w:val="24"/>
+        </w:rPr>
+      </w:pPr>
+      <w:r>
+        <w:rPr>
+          <w:sz w:val="24"/>
+          <w:szCs w:val="24"/>
+        </w:rPr>
+        <w:lastRenderedPageBreak/>
         <w:t>Pedidos pendientes</w:t>
       </w:r>
     </w:p>
@@ -16264,6 +16292,22 @@
           <w:sz w:val="24"/>
           <w:szCs w:val="24"/>
         </w:rPr>
+        <w:br w:type="page"/>
+      </w:r>
+    </w:p>
+    <w:p>
+      <w:pPr>
+        <w:rPr>
+          <w:sz w:val="24"/>
+          <w:szCs w:val="24"/>
+        </w:rPr>
+      </w:pPr>
+      <w:r>
+        <w:rPr>
+          <w:sz w:val="24"/>
+          <w:szCs w:val="24"/>
+        </w:rPr>
+        <w:lastRenderedPageBreak/>
         <w:t>Reporte de libros más vendidos</w:t>
       </w:r>
     </w:p>
@@ -16277,16 +16321,161 @@
     </w:p>
     <w:p>
       <w:pPr>
-        <w:rPr>
-          <w:sz w:val="24"/>
-          <w:szCs w:val="24"/>
-        </w:rPr>
-      </w:pPr>
-      <w:r>
-        <w:rPr>
-          <w:sz w:val="24"/>
-          <w:szCs w:val="24"/>
-        </w:rPr>
+        <w:jc w:val="center"/>
+        <w:rPr>
+          <w:sz w:val="24"/>
+          <w:szCs w:val="24"/>
+        </w:rPr>
+      </w:pPr>
+      <w:r>
+        <w:rPr>
+          <w:noProof/>
+          <w:sz w:val="24"/>
+          <w:szCs w:val="24"/>
+        </w:rPr>
+        <w:drawing>
+          <wp:inline distT="0" distB="0" distL="0" distR="0" wp14:anchorId="036EBB46" wp14:editId="58B9501A">
+            <wp:extent cx="4775200" cy="4292600"/>
+            <wp:effectExtent l="0" t="0" r="0" b="0"/>
+            <wp:docPr id="32" name="Picture 32"/>
+            <wp:cNvGraphicFramePr>
+              <a:graphicFrameLocks xmlns:a="http://schemas.openxmlformats.org/drawingml/2006/main" noChangeAspect="1"/>
+            </wp:cNvGraphicFramePr>
+            <a:graphic xmlns:a="http://schemas.openxmlformats.org/drawingml/2006/main">
+              <a:graphicData uri="http://schemas.openxmlformats.org/drawingml/2006/picture">
+                <pic:pic xmlns:pic="http://schemas.openxmlformats.org/drawingml/2006/picture">
+                  <pic:nvPicPr>
+                    <pic:cNvPr id="32" name="Picture 32"/>
+                    <pic:cNvPicPr/>
+                  </pic:nvPicPr>
+                  <pic:blipFill>
+                    <a:blip r:embed="rId42">
+                      <a:extLst>
+                        <a:ext uri="{28A0092B-C50C-407E-A947-70E740481C1C}">
+                          <a14:useLocalDpi xmlns:a14="http://schemas.microsoft.com/office/drawing/2010/main" val="0"/>
+                        </a:ext>
+                      </a:extLst>
+                    </a:blip>
+                    <a:stretch>
+                      <a:fillRect/>
+                    </a:stretch>
+                  </pic:blipFill>
+                  <pic:spPr>
+                    <a:xfrm>
+                      <a:off x="0" y="0"/>
+                      <a:ext cx="4775200" cy="4292600"/>
+                    </a:xfrm>
+                    <a:prstGeom prst="rect">
+                      <a:avLst/>
+                    </a:prstGeom>
+                  </pic:spPr>
+                </pic:pic>
+              </a:graphicData>
+            </a:graphic>
+          </wp:inline>
+        </w:drawing>
+      </w:r>
+    </w:p>
+    <w:p>
+      <w:pPr>
+        <w:jc w:val="center"/>
+        <w:rPr>
+          <w:sz w:val="24"/>
+          <w:szCs w:val="24"/>
+        </w:rPr>
+      </w:pPr>
+    </w:p>
+    <w:p>
+      <w:pPr>
+        <w:jc w:val="center"/>
+        <w:rPr>
+          <w:sz w:val="16"/>
+          <w:szCs w:val="16"/>
+        </w:rPr>
+      </w:pPr>
+      <w:r>
+        <w:rPr>
+          <w:sz w:val="16"/>
+          <w:szCs w:val="16"/>
+        </w:rPr>
+        <w:t xml:space="preserve">Imagen. </w:t>
+      </w:r>
+      <w:proofErr w:type="spellStart"/>
+      <w:r>
+        <w:rPr>
+          <w:sz w:val="16"/>
+          <w:szCs w:val="16"/>
+        </w:rPr>
+        <w:t>Wireframe</w:t>
+      </w:r>
+      <w:proofErr w:type="spellEnd"/>
+      <w:r>
+        <w:rPr>
+          <w:sz w:val="16"/>
+          <w:szCs w:val="16"/>
+        </w:rPr>
+        <w:t xml:space="preserve"> del </w:t>
+      </w:r>
+      <w:r>
+        <w:rPr>
+          <w:sz w:val="16"/>
+          <w:szCs w:val="16"/>
+        </w:rPr>
+        <w:t>reporte de libros más vendidos</w:t>
+      </w:r>
+      <w:r>
+        <w:rPr>
+          <w:sz w:val="16"/>
+          <w:szCs w:val="16"/>
+        </w:rPr>
+        <w:t xml:space="preserve">. </w:t>
+      </w:r>
+    </w:p>
+    <w:p>
+      <w:pPr>
+        <w:jc w:val="center"/>
+        <w:rPr>
+          <w:sz w:val="24"/>
+          <w:szCs w:val="24"/>
+        </w:rPr>
+      </w:pPr>
+    </w:p>
+    <w:p>
+      <w:pPr>
+        <w:rPr>
+          <w:sz w:val="24"/>
+          <w:szCs w:val="24"/>
+        </w:rPr>
+      </w:pPr>
+    </w:p>
+    <w:p>
+      <w:pPr>
+        <w:rPr>
+          <w:sz w:val="24"/>
+          <w:szCs w:val="24"/>
+        </w:rPr>
+      </w:pPr>
+      <w:r>
+        <w:rPr>
+          <w:sz w:val="24"/>
+          <w:szCs w:val="24"/>
+        </w:rPr>
+        <w:br w:type="page"/>
+      </w:r>
+    </w:p>
+    <w:p>
+      <w:pPr>
+        <w:rPr>
+          <w:sz w:val="24"/>
+          <w:szCs w:val="24"/>
+        </w:rPr>
+      </w:pPr>
+      <w:r>
+        <w:rPr>
+          <w:sz w:val="24"/>
+          <w:szCs w:val="24"/>
+        </w:rPr>
+        <w:lastRenderedPageBreak/>
         <w:t>Reporte de género más vendido</w:t>
       </w:r>
     </w:p>
@@ -16300,16 +16489,152 @@
     </w:p>
     <w:p>
       <w:pPr>
-        <w:rPr>
-          <w:sz w:val="24"/>
-          <w:szCs w:val="24"/>
-        </w:rPr>
-      </w:pPr>
-      <w:r>
-        <w:rPr>
-          <w:sz w:val="24"/>
-          <w:szCs w:val="24"/>
-        </w:rPr>
+        <w:jc w:val="center"/>
+        <w:rPr>
+          <w:sz w:val="24"/>
+          <w:szCs w:val="24"/>
+        </w:rPr>
+      </w:pPr>
+      <w:r>
+        <w:rPr>
+          <w:noProof/>
+          <w:sz w:val="24"/>
+          <w:szCs w:val="24"/>
+        </w:rPr>
+        <w:drawing>
+          <wp:inline distT="0" distB="0" distL="0" distR="0" wp14:anchorId="4D3BBD0A" wp14:editId="53D3186B">
+            <wp:extent cx="4775200" cy="4241800"/>
+            <wp:effectExtent l="0" t="0" r="0" b="0"/>
+            <wp:docPr id="41" name="Picture 41"/>
+            <wp:cNvGraphicFramePr>
+              <a:graphicFrameLocks xmlns:a="http://schemas.openxmlformats.org/drawingml/2006/main" noChangeAspect="1"/>
+            </wp:cNvGraphicFramePr>
+            <a:graphic xmlns:a="http://schemas.openxmlformats.org/drawingml/2006/main">
+              <a:graphicData uri="http://schemas.openxmlformats.org/drawingml/2006/picture">
+                <pic:pic xmlns:pic="http://schemas.openxmlformats.org/drawingml/2006/picture">
+                  <pic:nvPicPr>
+                    <pic:cNvPr id="41" name="Picture 41"/>
+                    <pic:cNvPicPr/>
+                  </pic:nvPicPr>
+                  <pic:blipFill>
+                    <a:blip r:embed="rId43">
+                      <a:extLst>
+                        <a:ext uri="{28A0092B-C50C-407E-A947-70E740481C1C}">
+                          <a14:useLocalDpi xmlns:a14="http://schemas.microsoft.com/office/drawing/2010/main" val="0"/>
+                        </a:ext>
+                      </a:extLst>
+                    </a:blip>
+                    <a:stretch>
+                      <a:fillRect/>
+                    </a:stretch>
+                  </pic:blipFill>
+                  <pic:spPr>
+                    <a:xfrm>
+                      <a:off x="0" y="0"/>
+                      <a:ext cx="4775200" cy="4241800"/>
+                    </a:xfrm>
+                    <a:prstGeom prst="rect">
+                      <a:avLst/>
+                    </a:prstGeom>
+                  </pic:spPr>
+                </pic:pic>
+              </a:graphicData>
+            </a:graphic>
+          </wp:inline>
+        </w:drawing>
+      </w:r>
+    </w:p>
+    <w:p>
+      <w:pPr>
+        <w:jc w:val="center"/>
+        <w:rPr>
+          <w:sz w:val="16"/>
+          <w:szCs w:val="16"/>
+        </w:rPr>
+      </w:pPr>
+    </w:p>
+    <w:p>
+      <w:pPr>
+        <w:jc w:val="center"/>
+        <w:rPr>
+          <w:sz w:val="16"/>
+          <w:szCs w:val="16"/>
+        </w:rPr>
+      </w:pPr>
+      <w:r>
+        <w:rPr>
+          <w:sz w:val="16"/>
+          <w:szCs w:val="16"/>
+        </w:rPr>
+        <w:t xml:space="preserve">Imagen. </w:t>
+      </w:r>
+      <w:proofErr w:type="spellStart"/>
+      <w:r>
+        <w:rPr>
+          <w:sz w:val="16"/>
+          <w:szCs w:val="16"/>
+        </w:rPr>
+        <w:t>Wireframe</w:t>
+      </w:r>
+      <w:proofErr w:type="spellEnd"/>
+      <w:r>
+        <w:rPr>
+          <w:sz w:val="16"/>
+          <w:szCs w:val="16"/>
+        </w:rPr>
+        <w:t xml:space="preserve"> del reporte de </w:t>
+      </w:r>
+      <w:r>
+        <w:rPr>
+          <w:sz w:val="16"/>
+          <w:szCs w:val="16"/>
+        </w:rPr>
+        <w:t>géneros</w:t>
+      </w:r>
+      <w:r>
+        <w:rPr>
+          <w:sz w:val="16"/>
+          <w:szCs w:val="16"/>
+        </w:rPr>
+        <w:t xml:space="preserve"> más vendidos. </w:t>
+      </w:r>
+    </w:p>
+    <w:p>
+      <w:pPr>
+        <w:rPr>
+          <w:sz w:val="24"/>
+          <w:szCs w:val="24"/>
+        </w:rPr>
+      </w:pPr>
+    </w:p>
+    <w:p>
+      <w:pPr>
+        <w:rPr>
+          <w:sz w:val="24"/>
+          <w:szCs w:val="24"/>
+        </w:rPr>
+      </w:pPr>
+      <w:r>
+        <w:rPr>
+          <w:sz w:val="24"/>
+          <w:szCs w:val="24"/>
+        </w:rPr>
+        <w:br w:type="page"/>
+      </w:r>
+    </w:p>
+    <w:p>
+      <w:pPr>
+        <w:rPr>
+          <w:sz w:val="24"/>
+          <w:szCs w:val="24"/>
+        </w:rPr>
+      </w:pPr>
+      <w:r>
+        <w:rPr>
+          <w:sz w:val="24"/>
+          <w:szCs w:val="24"/>
+        </w:rPr>
+        <w:lastRenderedPageBreak/>
         <w:t>Reporte de ventas por fecha</w:t>
       </w:r>
     </w:p>
@@ -16323,16 +16648,152 @@
     </w:p>
     <w:p>
       <w:pPr>
-        <w:rPr>
-          <w:sz w:val="24"/>
-          <w:szCs w:val="24"/>
-        </w:rPr>
-      </w:pPr>
-      <w:r>
-        <w:rPr>
-          <w:sz w:val="24"/>
-          <w:szCs w:val="24"/>
-        </w:rPr>
+        <w:jc w:val="center"/>
+        <w:rPr>
+          <w:sz w:val="24"/>
+          <w:szCs w:val="24"/>
+        </w:rPr>
+      </w:pPr>
+      <w:r>
+        <w:rPr>
+          <w:noProof/>
+          <w:sz w:val="24"/>
+          <w:szCs w:val="24"/>
+        </w:rPr>
+        <w:drawing>
+          <wp:inline distT="0" distB="0" distL="0" distR="0" wp14:anchorId="36A2E112" wp14:editId="42526DE1">
+            <wp:extent cx="4775200" cy="4686300"/>
+            <wp:effectExtent l="0" t="0" r="0" b="0"/>
+            <wp:docPr id="42" name="Picture 42"/>
+            <wp:cNvGraphicFramePr>
+              <a:graphicFrameLocks xmlns:a="http://schemas.openxmlformats.org/drawingml/2006/main" noChangeAspect="1"/>
+            </wp:cNvGraphicFramePr>
+            <a:graphic xmlns:a="http://schemas.openxmlformats.org/drawingml/2006/main">
+              <a:graphicData uri="http://schemas.openxmlformats.org/drawingml/2006/picture">
+                <pic:pic xmlns:pic="http://schemas.openxmlformats.org/drawingml/2006/picture">
+                  <pic:nvPicPr>
+                    <pic:cNvPr id="42" name="Picture 42"/>
+                    <pic:cNvPicPr/>
+                  </pic:nvPicPr>
+                  <pic:blipFill>
+                    <a:blip r:embed="rId44">
+                      <a:extLst>
+                        <a:ext uri="{28A0092B-C50C-407E-A947-70E740481C1C}">
+                          <a14:useLocalDpi xmlns:a14="http://schemas.microsoft.com/office/drawing/2010/main" val="0"/>
+                        </a:ext>
+                      </a:extLst>
+                    </a:blip>
+                    <a:stretch>
+                      <a:fillRect/>
+                    </a:stretch>
+                  </pic:blipFill>
+                  <pic:spPr>
+                    <a:xfrm>
+                      <a:off x="0" y="0"/>
+                      <a:ext cx="4775200" cy="4686300"/>
+                    </a:xfrm>
+                    <a:prstGeom prst="rect">
+                      <a:avLst/>
+                    </a:prstGeom>
+                  </pic:spPr>
+                </pic:pic>
+              </a:graphicData>
+            </a:graphic>
+          </wp:inline>
+        </w:drawing>
+      </w:r>
+    </w:p>
+    <w:p>
+      <w:pPr>
+        <w:jc w:val="center"/>
+        <w:rPr>
+          <w:sz w:val="24"/>
+          <w:szCs w:val="24"/>
+        </w:rPr>
+      </w:pPr>
+    </w:p>
+    <w:p>
+      <w:pPr>
+        <w:jc w:val="center"/>
+        <w:rPr>
+          <w:sz w:val="16"/>
+          <w:szCs w:val="16"/>
+        </w:rPr>
+      </w:pPr>
+      <w:r>
+        <w:rPr>
+          <w:sz w:val="16"/>
+          <w:szCs w:val="16"/>
+        </w:rPr>
+        <w:t xml:space="preserve">Imagen. </w:t>
+      </w:r>
+      <w:proofErr w:type="spellStart"/>
+      <w:r>
+        <w:rPr>
+          <w:sz w:val="16"/>
+          <w:szCs w:val="16"/>
+        </w:rPr>
+        <w:t>Wireframe</w:t>
+      </w:r>
+      <w:proofErr w:type="spellEnd"/>
+      <w:r>
+        <w:rPr>
+          <w:sz w:val="16"/>
+          <w:szCs w:val="16"/>
+        </w:rPr>
+        <w:t xml:space="preserve"> del reporte de </w:t>
+      </w:r>
+      <w:r>
+        <w:rPr>
+          <w:sz w:val="16"/>
+          <w:szCs w:val="16"/>
+        </w:rPr>
+        <w:t>ventas por fecha</w:t>
+      </w:r>
+      <w:r>
+        <w:rPr>
+          <w:sz w:val="16"/>
+          <w:szCs w:val="16"/>
+        </w:rPr>
+        <w:t xml:space="preserve">. </w:t>
+      </w:r>
+    </w:p>
+    <w:p>
+      <w:pPr>
+        <w:rPr>
+          <w:sz w:val="24"/>
+          <w:szCs w:val="24"/>
+        </w:rPr>
+      </w:pPr>
+    </w:p>
+    <w:p>
+      <w:pPr>
+        <w:rPr>
+          <w:sz w:val="24"/>
+          <w:szCs w:val="24"/>
+        </w:rPr>
+      </w:pPr>
+      <w:r>
+        <w:rPr>
+          <w:sz w:val="24"/>
+          <w:szCs w:val="24"/>
+        </w:rPr>
+        <w:br w:type="page"/>
+      </w:r>
+    </w:p>
+    <w:p>
+      <w:pPr>
+        <w:rPr>
+          <w:sz w:val="24"/>
+          <w:szCs w:val="24"/>
+        </w:rPr>
+      </w:pPr>
+      <w:r>
+        <w:rPr>
+          <w:sz w:val="24"/>
+          <w:szCs w:val="24"/>
+        </w:rPr>
+        <w:lastRenderedPageBreak/>
         <w:t>Reporte de puntos de retiro más usados</w:t>
       </w:r>
     </w:p>
@@ -16397,12 +16858,28 @@
           <w:szCs w:val="24"/>
         </w:rPr>
       </w:pPr>
+      <w:r>
+        <w:rPr>
+          <w:sz w:val="24"/>
+          <w:szCs w:val="24"/>
+        </w:rPr>
+        <w:br w:type="page"/>
+      </w:r>
+    </w:p>
+    <w:p>
+      <w:pPr>
+        <w:rPr>
+          <w:sz w:val="24"/>
+          <w:szCs w:val="24"/>
+        </w:rPr>
+      </w:pPr>
       <w:proofErr w:type="spellStart"/>
       <w:r>
         <w:rPr>
           <w:sz w:val="24"/>
           <w:szCs w:val="24"/>
         </w:rPr>
+        <w:lastRenderedPageBreak/>
         <w:t>Landing</w:t>
       </w:r>
       <w:proofErr w:type="spellEnd"/>
@@ -16450,7 +16927,7 @@
                     <pic:cNvPicPr preferRelativeResize="0"/>
                   </pic:nvPicPr>
                   <pic:blipFill>
-                    <a:blip r:embed="rId41"/>
+                    <a:blip r:embed="rId45"/>
                     <a:srcRect/>
                     <a:stretch>
                       <a:fillRect/>
@@ -16551,6 +17028,7 @@
           <w:sz w:val="24"/>
           <w:szCs w:val="24"/>
         </w:rPr>
+        <w:lastRenderedPageBreak/>
         <w:t>Landing</w:t>
       </w:r>
       <w:proofErr w:type="spellEnd"/>
@@ -16598,7 +17076,7 @@
                     <pic:cNvPicPr preferRelativeResize="0"/>
                   </pic:nvPicPr>
                   <pic:blipFill>
-                    <a:blip r:embed="rId42"/>
+                    <a:blip r:embed="rId46"/>
                     <a:srcRect/>
                     <a:stretch>
                       <a:fillRect/>
@@ -16643,7 +17121,6 @@
           <w:sz w:val="16"/>
           <w:szCs w:val="16"/>
         </w:rPr>
-        <w:lastRenderedPageBreak/>
         <w:t xml:space="preserve">Imagen 19. </w:t>
       </w:r>
       <w:proofErr w:type="spellStart"/>
@@ -16684,139 +17161,12 @@
     </w:p>
     <w:p>
       <w:pPr>
-        <w:rPr>
-          <w:sz w:val="24"/>
-          <w:szCs w:val="24"/>
-        </w:rPr>
-      </w:pPr>
-      <w:r>
-        <w:rPr>
-          <w:sz w:val="24"/>
-          <w:szCs w:val="24"/>
-        </w:rPr>
-        <w:lastRenderedPageBreak/>
-        <w:t>Perfil del Usuario</w:t>
-      </w:r>
-    </w:p>
-    <w:p>
-      <w:pPr>
-        <w:rPr>
-          <w:sz w:val="24"/>
-          <w:szCs w:val="24"/>
-        </w:rPr>
-      </w:pPr>
-    </w:p>
-    <w:p>
-      <w:pPr>
-        <w:jc w:val="center"/>
-        <w:rPr>
-          <w:sz w:val="24"/>
-          <w:szCs w:val="24"/>
-        </w:rPr>
-      </w:pPr>
-      <w:r>
-        <w:rPr>
-          <w:noProof/>
-          <w:sz w:val="24"/>
-          <w:szCs w:val="24"/>
-        </w:rPr>
-        <w:drawing>
-          <wp:inline distT="114300" distB="114300" distL="114300" distR="114300" wp14:anchorId="2DBE97CC" wp14:editId="03D22C34">
-            <wp:extent cx="5731200" cy="7493000"/>
-            <wp:effectExtent l="0" t="0" r="0" b="0"/>
-            <wp:docPr id="25" name="image23.png"/>
-            <wp:cNvGraphicFramePr/>
-            <a:graphic xmlns:a="http://schemas.openxmlformats.org/drawingml/2006/main">
-              <a:graphicData uri="http://schemas.openxmlformats.org/drawingml/2006/picture">
-                <pic:pic xmlns:pic="http://schemas.openxmlformats.org/drawingml/2006/picture">
-                  <pic:nvPicPr>
-                    <pic:cNvPr id="0" name="image23.png"/>
-                    <pic:cNvPicPr preferRelativeResize="0"/>
-                  </pic:nvPicPr>
-                  <pic:blipFill>
-                    <a:blip r:embed="rId43"/>
-                    <a:srcRect/>
-                    <a:stretch>
-                      <a:fillRect/>
-                    </a:stretch>
-                  </pic:blipFill>
-                  <pic:spPr>
-                    <a:xfrm>
-                      <a:off x="0" y="0"/>
-                      <a:ext cx="5731200" cy="7493000"/>
-                    </a:xfrm>
-                    <a:prstGeom prst="rect">
-                      <a:avLst/>
-                    </a:prstGeom>
-                    <a:ln/>
-                  </pic:spPr>
-                </pic:pic>
-              </a:graphicData>
-            </a:graphic>
-          </wp:inline>
-        </w:drawing>
-      </w:r>
-    </w:p>
-    <w:p>
-      <w:pPr>
-        <w:jc w:val="center"/>
-        <w:rPr>
-          <w:sz w:val="24"/>
-          <w:szCs w:val="24"/>
-        </w:rPr>
-      </w:pPr>
-    </w:p>
-    <w:p>
-      <w:pPr>
-        <w:jc w:val="center"/>
-        <w:rPr>
-          <w:sz w:val="16"/>
-          <w:szCs w:val="16"/>
-        </w:rPr>
-      </w:pPr>
-      <w:r>
-        <w:rPr>
-          <w:sz w:val="16"/>
-          <w:szCs w:val="16"/>
-        </w:rPr>
-        <w:t xml:space="preserve">Imagen 20. </w:t>
-      </w:r>
-      <w:proofErr w:type="spellStart"/>
-      <w:r>
-        <w:rPr>
-          <w:sz w:val="16"/>
-          <w:szCs w:val="16"/>
-        </w:rPr>
-        <w:t>Wireframe</w:t>
-      </w:r>
-      <w:proofErr w:type="spellEnd"/>
-      <w:r>
-        <w:rPr>
-          <w:sz w:val="16"/>
-          <w:szCs w:val="16"/>
-        </w:rPr>
-        <w:t xml:space="preserve"> del perfil de usuario. </w:t>
-      </w:r>
-      <w:r>
-        <w:br w:type="page"/>
-      </w:r>
-    </w:p>
-    <w:p>
-      <w:pPr>
-        <w:jc w:val="center"/>
-        <w:rPr>
-          <w:sz w:val="24"/>
-          <w:szCs w:val="24"/>
-        </w:rPr>
-      </w:pPr>
-    </w:p>
-    <w:p>
-      <w:pPr>
         <w:pStyle w:val="Heading2"/>
         <w:spacing w:line="360" w:lineRule="auto"/>
       </w:pPr>
       <w:bookmarkStart w:id="17" w:name="_Toc100831325"/>
       <w:r>
+        <w:lastRenderedPageBreak/>
         <w:t>Estándares</w:t>
       </w:r>
       <w:bookmarkEnd w:id="17"/>
@@ -17557,9 +17907,7 @@
       </w:pPr>
     </w:p>
     <w:sectPr>
-      <w:headerReference w:type="default" r:id="rId44"/>
-      <w:headerReference w:type="first" r:id="rId45"/>
-      <w:footerReference w:type="first" r:id="rId46"/>
+      <w:headerReference w:type="default" r:id="rId47"/>
       <w:pgSz w:w="11909" w:h="16834"/>
       <w:pgMar w:top="1440" w:right="1440" w:bottom="1440" w:left="1440" w:header="720" w:footer="720" w:gutter="0"/>
       <w:pgNumType w:start="1"/>
@@ -17593,12 +17941,6 @@
     </w:p>
   </w:endnote>
 </w:endnotes>
-</file>
-
-<file path=word/footer1.xml><?xml version="1.0" encoding="utf-8"?>
-<w:ftr xmlns:wpc="http://schemas.microsoft.com/office/word/2010/wordprocessingCanvas" xmlns:cx="http://schemas.microsoft.com/office/drawing/2014/chartex" xmlns:cx1="http://schemas.microsoft.com/office/drawing/2015/9/8/chartex" xmlns:cx2="http://schemas.microsoft.com/office/drawing/2015/10/21/chartex" xmlns:cx3="http://schemas.microsoft.com/office/drawing/2016/5/9/chartex" xmlns:cx4="http://schemas.microsoft.com/office/drawing/2016/5/10/chartex" xmlns:cx5="http://schemas.microsoft.com/office/drawing/2016/5/11/chartex" xmlns:cx6="http://schemas.microsoft.com/office/drawing/2016/5/12/chartex" xmlns:cx7="http://schemas.microsoft.com/office/drawing/2016/5/13/chartex" xmlns:cx8="http://schemas.microsoft.com/office/drawing/2016/5/14/chartex" xmlns:mc="http://schemas.openxmlformats.org/markup-compatibility/2006" xmlns:aink="http://schemas.microsoft.com/office/drawing/2016/ink" xmlns:am3d="http://schemas.microsoft.com/office/drawing/2017/model3d" xmlns:o="urn:schemas-microsoft-com:office:office" xmlns:r="http://schemas.openxmlformats.org/officeDocument/2006/relationships" xmlns:m="http://schemas.openxmlformats.org/officeDocument/2006/math" xmlns:v="urn:schemas-microsoft-com:vml" xmlns:wp14="http://schemas.microsoft.com/office/word/2010/wordprocessingDrawing" xmlns:wp="http://schemas.openxmlformats.org/drawingml/2006/wordprocessingDrawing" xmlns:w10="urn:schemas-microsoft-com:office:word" xmlns:w="http://schemas.openxmlformats.org/wordprocessingml/2006/main" xmlns:w14="http://schemas.microsoft.com/office/word/2010/wordml" xmlns:w15="http://schemas.microsoft.com/office/word/2012/wordml" xmlns:w16cex="http://schemas.microsoft.com/office/word/2018/wordml/cex" xmlns:w16cid="http://schemas.microsoft.com/office/word/2016/wordml/cid" xmlns:w16="http://schemas.microsoft.com/office/word/2018/wordml" xmlns:w16sdtdh="http://schemas.microsoft.com/office/word/2020/wordml/sdtdatahash" xmlns:w16se="http://schemas.microsoft.com/office/word/2015/wordml/symex" xmlns:wpg="http://schemas.microsoft.com/office/word/2010/wordprocessingGroup" xmlns:wpi="http://schemas.microsoft.com/office/word/2010/wordprocessingInk" xmlns:wne="http://schemas.microsoft.com/office/word/2006/wordml" xmlns:wps="http://schemas.microsoft.com/office/word/2010/wordprocessingShape" mc:Ignorable="w14 w15 w16se w16cid w16 w16cex w16sdtdh wp14">
-  <w:p/>
-</w:ftr>
 </file>
 
 <file path=word/footnotes.xml><?xml version="1.0" encoding="utf-8"?>
@@ -17673,12 +18015,6 @@
       </w:drawing>
     </w:r>
   </w:p>
-</w:hdr>
-</file>
-
-<file path=word/header2.xml><?xml version="1.0" encoding="utf-8"?>
-<w:hdr xmlns:wpc="http://schemas.microsoft.com/office/word/2010/wordprocessingCanvas" xmlns:cx="http://schemas.microsoft.com/office/drawing/2014/chartex" xmlns:cx1="http://schemas.microsoft.com/office/drawing/2015/9/8/chartex" xmlns:cx2="http://schemas.microsoft.com/office/drawing/2015/10/21/chartex" xmlns:cx3="http://schemas.microsoft.com/office/drawing/2016/5/9/chartex" xmlns:cx4="http://schemas.microsoft.com/office/drawing/2016/5/10/chartex" xmlns:cx5="http://schemas.microsoft.com/office/drawing/2016/5/11/chartex" xmlns:cx6="http://schemas.microsoft.com/office/drawing/2016/5/12/chartex" xmlns:cx7="http://schemas.microsoft.com/office/drawing/2016/5/13/chartex" xmlns:cx8="http://schemas.microsoft.com/office/drawing/2016/5/14/chartex" xmlns:mc="http://schemas.openxmlformats.org/markup-compatibility/2006" xmlns:aink="http://schemas.microsoft.com/office/drawing/2016/ink" xmlns:am3d="http://schemas.microsoft.com/office/drawing/2017/model3d" xmlns:o="urn:schemas-microsoft-com:office:office" xmlns:r="http://schemas.openxmlformats.org/officeDocument/2006/relationships" xmlns:m="http://schemas.openxmlformats.org/officeDocument/2006/math" xmlns:v="urn:schemas-microsoft-com:vml" xmlns:wp14="http://schemas.microsoft.com/office/word/2010/wordprocessingDrawing" xmlns:wp="http://schemas.openxmlformats.org/drawingml/2006/wordprocessingDrawing" xmlns:w10="urn:schemas-microsoft-com:office:word" xmlns:w="http://schemas.openxmlformats.org/wordprocessingml/2006/main" xmlns:w14="http://schemas.microsoft.com/office/word/2010/wordml" xmlns:w15="http://schemas.microsoft.com/office/word/2012/wordml" xmlns:w16cex="http://schemas.microsoft.com/office/word/2018/wordml/cex" xmlns:w16cid="http://schemas.microsoft.com/office/word/2016/wordml/cid" xmlns:w16="http://schemas.microsoft.com/office/word/2018/wordml" xmlns:w16sdtdh="http://schemas.microsoft.com/office/word/2020/wordml/sdtdatahash" xmlns:w16se="http://schemas.microsoft.com/office/word/2015/wordml/symex" xmlns:wpg="http://schemas.microsoft.com/office/word/2010/wordprocessingGroup" xmlns:wpi="http://schemas.microsoft.com/office/word/2010/wordprocessingInk" xmlns:wne="http://schemas.microsoft.com/office/word/2006/wordml" xmlns:wps="http://schemas.microsoft.com/office/word/2010/wordprocessingShape" mc:Ignorable="w14 w15 w16se w16cid w16 w16cex w16sdtdh wp14">
-  <w:p/>
 </w:hdr>
 </file>
 
@@ -18586,6 +18922,50 @@
       <w:u w:val="single"/>
     </w:rPr>
   </w:style>
+  <w:style w:type="paragraph" w:styleId="Header">
+    <w:name w:val="header"/>
+    <w:basedOn w:val="Normal"/>
+    <w:link w:val="HeaderChar"/>
+    <w:uiPriority w:val="99"/>
+    <w:unhideWhenUsed/>
+    <w:rsid w:val="00FB7E50"/>
+    <w:pPr>
+      <w:tabs>
+        <w:tab w:val="center" w:pos="4680"/>
+        <w:tab w:val="right" w:pos="9360"/>
+      </w:tabs>
+      <w:spacing w:line="240" w:lineRule="auto"/>
+    </w:pPr>
+  </w:style>
+  <w:style w:type="character" w:customStyle="1" w:styleId="HeaderChar">
+    <w:name w:val="Header Char"/>
+    <w:basedOn w:val="DefaultParagraphFont"/>
+    <w:link w:val="Header"/>
+    <w:uiPriority w:val="99"/>
+    <w:rsid w:val="00FB7E50"/>
+  </w:style>
+  <w:style w:type="paragraph" w:styleId="Footer">
+    <w:name w:val="footer"/>
+    <w:basedOn w:val="Normal"/>
+    <w:link w:val="FooterChar"/>
+    <w:uiPriority w:val="99"/>
+    <w:unhideWhenUsed/>
+    <w:rsid w:val="00FB7E50"/>
+    <w:pPr>
+      <w:tabs>
+        <w:tab w:val="center" w:pos="4680"/>
+        <w:tab w:val="right" w:pos="9360"/>
+      </w:tabs>
+      <w:spacing w:line="240" w:lineRule="auto"/>
+    </w:pPr>
+  </w:style>
+  <w:style w:type="character" w:customStyle="1" w:styleId="FooterChar">
+    <w:name w:val="Footer Char"/>
+    <w:basedOn w:val="DefaultParagraphFont"/>
+    <w:link w:val="Footer"/>
+    <w:uiPriority w:val="99"/>
+    <w:rsid w:val="00FB7E50"/>
+  </w:style>
 </w:styles>
 </file>
 

</xml_diff>

<commit_message>
Cambios a docs finales
</commit_message>
<xml_diff>
--- a/doc/NO_TOCAR_Informe de Diseño_Final.docx
+++ b/doc/NO_TOCAR_Informe de Diseño_Final.docx
@@ -173,8 +173,8 @@
         <w:rPr>
           <w:noProof/>
         </w:rPr>
-        <w:pict w14:anchorId="6927A7DD">
-          <v:rect id="_x0000_i1025" alt="" style="width:292.5pt;height:.05pt;mso-width-percent:0;mso-height-percent:0;mso-width-percent:0;mso-height-percent:0" o:hrpct="625" o:hralign="center" o:hrstd="t" o:hr="t" fillcolor="#a0a0a0" stroked="f"/>
+        <w:pict w14:anchorId="1291371E">
+          <v:rect id="_x0000_i1025" alt="" style="width:272.4pt;height:.05pt;mso-width-percent:0;mso-height-percent:0;mso-width-percent:0;mso-height-percent:0" o:hrpct="582" o:hralign="center" o:hrstd="t" o:hr="t" fillcolor="#a0a0a0" stroked="f"/>
         </w:pict>
       </w:r>
     </w:p>
@@ -526,7 +526,7 @@
         <w:pStyle w:val="Heading1"/>
         <w:spacing w:before="200" w:after="0" w:line="360" w:lineRule="auto"/>
       </w:pPr>
-      <w:bookmarkStart w:id="0" w:name="_Toc100831311"/>
+      <w:bookmarkStart w:id="0" w:name="_Toc100841373"/>
       <w:r>
         <w:lastRenderedPageBreak/>
         <w:t>Tabla de contenido</w:t>
@@ -551,8 +551,6 @@
             </w:tabs>
             <w:rPr>
               <w:rFonts w:asciiTheme="minorHAnsi" w:eastAsiaTheme="minorEastAsia" w:hAnsiTheme="minorHAnsi" w:cstheme="minorBidi"/>
-              <w:b/>
-              <w:bCs/>
               <w:noProof/>
               <w:sz w:val="24"/>
               <w:szCs w:val="24"/>
@@ -568,20 +566,16 @@
           <w:r>
             <w:fldChar w:fldCharType="separate"/>
           </w:r>
-          <w:hyperlink w:anchor="_Toc100831311" w:history="1">
+          <w:hyperlink w:anchor="_Toc100841373" w:history="1">
             <w:r>
               <w:rPr>
                 <w:rStyle w:val="Hyperlink"/>
-                <w:b/>
-                <w:bCs/>
                 <w:noProof/>
               </w:rPr>
               <w:t>Tabla de contenido</w:t>
             </w:r>
             <w:r>
               <w:rPr>
-                <w:b/>
-                <w:bCs/>
                 <w:noProof/>
                 <w:webHidden/>
               </w:rPr>
@@ -589,8 +583,6 @@
             </w:r>
             <w:r>
               <w:rPr>
-                <w:b/>
-                <w:bCs/>
                 <w:noProof/>
                 <w:webHidden/>
               </w:rPr>
@@ -598,25 +590,19 @@
             </w:r>
             <w:r>
               <w:rPr>
-                <w:b/>
-                <w:bCs/>
                 <w:noProof/>
                 <w:webHidden/>
               </w:rPr>
-              <w:instrText xml:space="preserve"> PAGEREF _Toc100831311 \h </w:instrText>
-            </w:r>
-            <w:r>
-              <w:rPr>
-                <w:b/>
-                <w:bCs/>
+              <w:instrText xml:space="preserve"> PAGEREF _Toc100841373 \h </w:instrText>
+            </w:r>
+            <w:r>
+              <w:rPr>
                 <w:noProof/>
                 <w:webHidden/>
               </w:rPr>
             </w:r>
             <w:r>
               <w:rPr>
-                <w:b/>
-                <w:bCs/>
                 <w:noProof/>
                 <w:webHidden/>
               </w:rPr>
@@ -624,8 +610,6 @@
             </w:r>
             <w:r>
               <w:rPr>
-                <w:b/>
-                <w:bCs/>
                 <w:noProof/>
                 <w:webHidden/>
               </w:rPr>
@@ -633,98 +617,6 @@
             </w:r>
             <w:r>
               <w:rPr>
-                <w:b/>
-                <w:bCs/>
-                <w:noProof/>
-                <w:webHidden/>
-              </w:rPr>
-              <w:fldChar w:fldCharType="end"/>
-            </w:r>
-          </w:hyperlink>
-        </w:p>
-        <w:p>
-          <w:pPr>
-            <w:pStyle w:val="TOC1"/>
-            <w:tabs>
-              <w:tab w:val="right" w:pos="9019"/>
-            </w:tabs>
-            <w:rPr>
-              <w:rFonts w:asciiTheme="minorHAnsi" w:eastAsiaTheme="minorEastAsia" w:hAnsiTheme="minorHAnsi" w:cstheme="minorBidi"/>
-              <w:b/>
-              <w:bCs/>
-              <w:noProof/>
-              <w:sz w:val="24"/>
-              <w:szCs w:val="24"/>
-              <w:lang w:val="en-CR"/>
-            </w:rPr>
-          </w:pPr>
-          <w:hyperlink w:anchor="_Toc100831312" w:history="1">
-            <w:r>
-              <w:rPr>
-                <w:rStyle w:val="Hyperlink"/>
-                <w:b/>
-                <w:bCs/>
-                <w:noProof/>
-              </w:rPr>
-              <w:t>Introducción</w:t>
-            </w:r>
-            <w:r>
-              <w:rPr>
-                <w:b/>
-                <w:bCs/>
-                <w:noProof/>
-                <w:webHidden/>
-              </w:rPr>
-              <w:tab/>
-            </w:r>
-            <w:r>
-              <w:rPr>
-                <w:b/>
-                <w:bCs/>
-                <w:noProof/>
-                <w:webHidden/>
-              </w:rPr>
-              <w:fldChar w:fldCharType="begin"/>
-            </w:r>
-            <w:r>
-              <w:rPr>
-                <w:b/>
-                <w:bCs/>
-                <w:noProof/>
-                <w:webHidden/>
-              </w:rPr>
-              <w:instrText xml:space="preserve"> PAGEREF _Toc100831312 \h </w:instrText>
-            </w:r>
-            <w:r>
-              <w:rPr>
-                <w:b/>
-                <w:bCs/>
-                <w:noProof/>
-                <w:webHidden/>
-              </w:rPr>
-            </w:r>
-            <w:r>
-              <w:rPr>
-                <w:b/>
-                <w:bCs/>
-                <w:noProof/>
-                <w:webHidden/>
-              </w:rPr>
-              <w:fldChar w:fldCharType="separate"/>
-            </w:r>
-            <w:r>
-              <w:rPr>
-                <w:b/>
-                <w:bCs/>
-                <w:noProof/>
-                <w:webHidden/>
-              </w:rPr>
-              <w:t>3</w:t>
-            </w:r>
-            <w:r>
-              <w:rPr>
-                <w:b/>
-                <w:bCs/>
                 <w:noProof/>
                 <w:webHidden/>
               </w:rPr>
@@ -746,20 +638,16 @@
               <w:lang w:val="en-CR"/>
             </w:rPr>
           </w:pPr>
-          <w:hyperlink w:anchor="_Toc100831313" w:history="1">
+          <w:hyperlink w:anchor="_Toc100841374" w:history="1">
             <w:r>
               <w:rPr>
                 <w:rStyle w:val="Hyperlink"/>
-                <w:b/>
-                <w:bCs/>
                 <w:noProof/>
               </w:rPr>
-              <w:t>Especificación de análisis</w:t>
-            </w:r>
-            <w:r>
-              <w:rPr>
-                <w:b/>
-                <w:bCs/>
+              <w:t>Introducción</w:t>
+            </w:r>
+            <w:r>
+              <w:rPr>
                 <w:noProof/>
                 <w:webHidden/>
               </w:rPr>
@@ -767,8 +655,6 @@
             </w:r>
             <w:r>
               <w:rPr>
-                <w:b/>
-                <w:bCs/>
                 <w:noProof/>
                 <w:webHidden/>
               </w:rPr>
@@ -776,25 +662,19 @@
             </w:r>
             <w:r>
               <w:rPr>
-                <w:b/>
-                <w:bCs/>
                 <w:noProof/>
                 <w:webHidden/>
               </w:rPr>
-              <w:instrText xml:space="preserve"> PAGEREF _Toc100831313 \h </w:instrText>
-            </w:r>
-            <w:r>
-              <w:rPr>
-                <w:b/>
-                <w:bCs/>
+              <w:instrText xml:space="preserve"> PAGEREF _Toc100841374 \h </w:instrText>
+            </w:r>
+            <w:r>
+              <w:rPr>
                 <w:noProof/>
                 <w:webHidden/>
               </w:rPr>
             </w:r>
             <w:r>
               <w:rPr>
-                <w:b/>
-                <w:bCs/>
                 <w:noProof/>
                 <w:webHidden/>
               </w:rPr>
@@ -802,17 +682,85 @@
             </w:r>
             <w:r>
               <w:rPr>
-                <w:b/>
-                <w:bCs/>
                 <w:noProof/>
                 <w:webHidden/>
               </w:rPr>
+              <w:t>3</w:t>
+            </w:r>
+            <w:r>
+              <w:rPr>
+                <w:noProof/>
+                <w:webHidden/>
+              </w:rPr>
+              <w:fldChar w:fldCharType="end"/>
+            </w:r>
+          </w:hyperlink>
+        </w:p>
+        <w:p>
+          <w:pPr>
+            <w:pStyle w:val="TOC1"/>
+            <w:tabs>
+              <w:tab w:val="right" w:pos="9019"/>
+            </w:tabs>
+            <w:rPr>
+              <w:rFonts w:asciiTheme="minorHAnsi" w:eastAsiaTheme="minorEastAsia" w:hAnsiTheme="minorHAnsi" w:cstheme="minorBidi"/>
+              <w:noProof/>
+              <w:sz w:val="24"/>
+              <w:szCs w:val="24"/>
+              <w:lang w:val="en-CR"/>
+            </w:rPr>
+          </w:pPr>
+          <w:hyperlink w:anchor="_Toc100841375" w:history="1">
+            <w:r>
+              <w:rPr>
+                <w:rStyle w:val="Hyperlink"/>
+                <w:noProof/>
+              </w:rPr>
+              <w:t>Especificación de análisis</w:t>
+            </w:r>
+            <w:r>
+              <w:rPr>
+                <w:noProof/>
+                <w:webHidden/>
+              </w:rPr>
+              <w:tab/>
+            </w:r>
+            <w:r>
+              <w:rPr>
+                <w:noProof/>
+                <w:webHidden/>
+              </w:rPr>
+              <w:fldChar w:fldCharType="begin"/>
+            </w:r>
+            <w:r>
+              <w:rPr>
+                <w:noProof/>
+                <w:webHidden/>
+              </w:rPr>
+              <w:instrText xml:space="preserve"> PAGEREF _Toc100841375 \h </w:instrText>
+            </w:r>
+            <w:r>
+              <w:rPr>
+                <w:noProof/>
+                <w:webHidden/>
+              </w:rPr>
+            </w:r>
+            <w:r>
+              <w:rPr>
+                <w:noProof/>
+                <w:webHidden/>
+              </w:rPr>
+              <w:fldChar w:fldCharType="separate"/>
+            </w:r>
+            <w:r>
+              <w:rPr>
+                <w:noProof/>
+                <w:webHidden/>
+              </w:rPr>
               <w:t>4</w:t>
             </w:r>
             <w:r>
               <w:rPr>
-                <w:b/>
-                <w:bCs/>
                 <w:noProof/>
                 <w:webHidden/>
               </w:rPr>
@@ -834,7 +782,7 @@
               <w:lang w:val="en-CR"/>
             </w:rPr>
           </w:pPr>
-          <w:hyperlink w:anchor="_Toc100831314" w:history="1">
+          <w:hyperlink w:anchor="_Toc100841376" w:history="1">
             <w:r>
               <w:rPr>
                 <w:rStyle w:val="Hyperlink"/>
@@ -861,7 +809,7 @@
                 <w:noProof/>
                 <w:webHidden/>
               </w:rPr>
-              <w:instrText xml:space="preserve"> PAGEREF _Toc100831314 \h </w:instrText>
+              <w:instrText xml:space="preserve"> PAGEREF _Toc100841376 \h </w:instrText>
             </w:r>
             <w:r>
               <w:rPr>
@@ -906,7 +854,7 @@
               <w:lang w:val="en-CR"/>
             </w:rPr>
           </w:pPr>
-          <w:hyperlink w:anchor="_Toc100831315" w:history="1">
+          <w:hyperlink w:anchor="_Toc100841377" w:history="1">
             <w:r>
               <w:rPr>
                 <w:rStyle w:val="Hyperlink"/>
@@ -933,7 +881,7 @@
                 <w:noProof/>
                 <w:webHidden/>
               </w:rPr>
-              <w:instrText xml:space="preserve"> PAGEREF _Toc100831315 \h </w:instrText>
+              <w:instrText xml:space="preserve"> PAGEREF _Toc100841377 \h </w:instrText>
             </w:r>
             <w:r>
               <w:rPr>
@@ -972,28 +920,22 @@
             </w:tabs>
             <w:rPr>
               <w:rFonts w:asciiTheme="minorHAnsi" w:eastAsiaTheme="minorEastAsia" w:hAnsiTheme="minorHAnsi" w:cstheme="minorBidi"/>
-              <w:b/>
-              <w:bCs/>
               <w:noProof/>
               <w:sz w:val="24"/>
               <w:szCs w:val="24"/>
               <w:lang w:val="en-CR"/>
             </w:rPr>
           </w:pPr>
-          <w:hyperlink w:anchor="_Toc100831316" w:history="1">
+          <w:hyperlink w:anchor="_Toc100841378" w:history="1">
             <w:r>
               <w:rPr>
                 <w:rStyle w:val="Hyperlink"/>
-                <w:b/>
-                <w:bCs/>
                 <w:noProof/>
               </w:rPr>
               <w:t>Referencias</w:t>
             </w:r>
             <w:r>
               <w:rPr>
-                <w:b/>
-                <w:bCs/>
                 <w:noProof/>
                 <w:webHidden/>
               </w:rPr>
@@ -1001,8 +943,6 @@
             </w:r>
             <w:r>
               <w:rPr>
-                <w:b/>
-                <w:bCs/>
                 <w:noProof/>
                 <w:webHidden/>
               </w:rPr>
@@ -1010,25 +950,19 @@
             </w:r>
             <w:r>
               <w:rPr>
-                <w:b/>
-                <w:bCs/>
                 <w:noProof/>
                 <w:webHidden/>
               </w:rPr>
-              <w:instrText xml:space="preserve"> PAGEREF _Toc100831316 \h </w:instrText>
-            </w:r>
-            <w:r>
-              <w:rPr>
-                <w:b/>
-                <w:bCs/>
+              <w:instrText xml:space="preserve"> PAGEREF _Toc100841378 \h </w:instrText>
+            </w:r>
+            <w:r>
+              <w:rPr>
                 <w:noProof/>
                 <w:webHidden/>
               </w:rPr>
             </w:r>
             <w:r>
               <w:rPr>
-                <w:b/>
-                <w:bCs/>
                 <w:noProof/>
                 <w:webHidden/>
               </w:rPr>
@@ -1036,17 +970,13 @@
             </w:r>
             <w:r>
               <w:rPr>
-                <w:b/>
-                <w:bCs/>
                 <w:noProof/>
                 <w:webHidden/>
               </w:rPr>
-              <w:t>12</w:t>
-            </w:r>
-            <w:r>
-              <w:rPr>
-                <w:b/>
-                <w:bCs/>
+              <w:t>16</w:t>
+            </w:r>
+            <w:r>
+              <w:rPr>
                 <w:noProof/>
                 <w:webHidden/>
               </w:rPr>
@@ -1062,28 +992,22 @@
             </w:tabs>
             <w:rPr>
               <w:rFonts w:asciiTheme="minorHAnsi" w:eastAsiaTheme="minorEastAsia" w:hAnsiTheme="minorHAnsi" w:cstheme="minorBidi"/>
-              <w:b/>
-              <w:bCs/>
               <w:noProof/>
               <w:sz w:val="24"/>
               <w:szCs w:val="24"/>
               <w:lang w:val="en-CR"/>
             </w:rPr>
           </w:pPr>
-          <w:hyperlink w:anchor="_Toc100831317" w:history="1">
+          <w:hyperlink w:anchor="_Toc100841379" w:history="1">
             <w:r>
               <w:rPr>
                 <w:rStyle w:val="Hyperlink"/>
-                <w:b/>
-                <w:bCs/>
                 <w:noProof/>
               </w:rPr>
               <w:t>Especificación de diseño</w:t>
             </w:r>
             <w:r>
               <w:rPr>
-                <w:b/>
-                <w:bCs/>
                 <w:noProof/>
                 <w:webHidden/>
               </w:rPr>
@@ -1091,8 +1015,6 @@
             </w:r>
             <w:r>
               <w:rPr>
-                <w:b/>
-                <w:bCs/>
                 <w:noProof/>
                 <w:webHidden/>
               </w:rPr>
@@ -1100,25 +1022,19 @@
             </w:r>
             <w:r>
               <w:rPr>
-                <w:b/>
-                <w:bCs/>
                 <w:noProof/>
                 <w:webHidden/>
               </w:rPr>
-              <w:instrText xml:space="preserve"> PAGEREF _Toc100831317 \h </w:instrText>
-            </w:r>
-            <w:r>
-              <w:rPr>
-                <w:b/>
-                <w:bCs/>
+              <w:instrText xml:space="preserve"> PAGEREF _Toc100841379 \h </w:instrText>
+            </w:r>
+            <w:r>
+              <w:rPr>
                 <w:noProof/>
                 <w:webHidden/>
               </w:rPr>
             </w:r>
             <w:r>
               <w:rPr>
-                <w:b/>
-                <w:bCs/>
                 <w:noProof/>
                 <w:webHidden/>
               </w:rPr>
@@ -1126,17 +1042,13 @@
             </w:r>
             <w:r>
               <w:rPr>
-                <w:b/>
-                <w:bCs/>
                 <w:noProof/>
                 <w:webHidden/>
               </w:rPr>
-              <w:t>13</w:t>
-            </w:r>
-            <w:r>
-              <w:rPr>
-                <w:b/>
-                <w:bCs/>
+              <w:t>17</w:t>
+            </w:r>
+            <w:r>
+              <w:rPr>
                 <w:noProof/>
                 <w:webHidden/>
               </w:rPr>
@@ -1158,7 +1070,7 @@
               <w:lang w:val="en-CR"/>
             </w:rPr>
           </w:pPr>
-          <w:hyperlink w:anchor="_Toc100831318" w:history="1">
+          <w:hyperlink w:anchor="_Toc100841380" w:history="1">
             <w:r>
               <w:rPr>
                 <w:rStyle w:val="Hyperlink"/>
@@ -1185,7 +1097,7 @@
                 <w:noProof/>
                 <w:webHidden/>
               </w:rPr>
-              <w:instrText xml:space="preserve"> PAGEREF _Toc100831318 \h </w:instrText>
+              <w:instrText xml:space="preserve"> PAGEREF _Toc100841380 \h </w:instrText>
             </w:r>
             <w:r>
               <w:rPr>
@@ -1205,7 +1117,7 @@
                 <w:noProof/>
                 <w:webHidden/>
               </w:rPr>
-              <w:t>13</w:t>
+              <w:t>17</w:t>
             </w:r>
             <w:r>
               <w:rPr>
@@ -1230,7 +1142,7 @@
               <w:lang w:val="en-CR"/>
             </w:rPr>
           </w:pPr>
-          <w:hyperlink w:anchor="_Toc100831319" w:history="1">
+          <w:hyperlink w:anchor="_Toc100841381" w:history="1">
             <w:r>
               <w:rPr>
                 <w:rStyle w:val="Hyperlink"/>
@@ -1257,7 +1169,7 @@
                 <w:noProof/>
                 <w:webHidden/>
               </w:rPr>
-              <w:instrText xml:space="preserve"> PAGEREF _Toc100831319 \h </w:instrText>
+              <w:instrText xml:space="preserve"> PAGEREF _Toc100841381 \h </w:instrText>
             </w:r>
             <w:r>
               <w:rPr>
@@ -1277,7 +1189,7 @@
                 <w:noProof/>
                 <w:webHidden/>
               </w:rPr>
-              <w:t>13</w:t>
+              <w:t>17</w:t>
             </w:r>
             <w:r>
               <w:rPr>
@@ -1302,7 +1214,7 @@
               <w:lang w:val="en-CR"/>
             </w:rPr>
           </w:pPr>
-          <w:hyperlink w:anchor="_Toc100831320" w:history="1">
+          <w:hyperlink w:anchor="_Toc100841382" w:history="1">
             <w:r>
               <w:rPr>
                 <w:rStyle w:val="Hyperlink"/>
@@ -1329,7 +1241,7 @@
                 <w:noProof/>
                 <w:webHidden/>
               </w:rPr>
-              <w:instrText xml:space="preserve"> PAGEREF _Toc100831320 \h </w:instrText>
+              <w:instrText xml:space="preserve"> PAGEREF _Toc100841382 \h </w:instrText>
             </w:r>
             <w:r>
               <w:rPr>
@@ -1349,7 +1261,7 @@
                 <w:noProof/>
                 <w:webHidden/>
               </w:rPr>
-              <w:t>14</w:t>
+              <w:t>18</w:t>
             </w:r>
             <w:r>
               <w:rPr>
@@ -1374,7 +1286,7 @@
               <w:lang w:val="en-CR"/>
             </w:rPr>
           </w:pPr>
-          <w:hyperlink w:anchor="_Toc100831321" w:history="1">
+          <w:hyperlink w:anchor="_Toc100841383" w:history="1">
             <w:r>
               <w:rPr>
                 <w:rStyle w:val="Hyperlink"/>
@@ -1401,7 +1313,7 @@
                 <w:noProof/>
                 <w:webHidden/>
               </w:rPr>
-              <w:instrText xml:space="preserve"> PAGEREF _Toc100831321 \h </w:instrText>
+              <w:instrText xml:space="preserve"> PAGEREF _Toc100841383 \h </w:instrText>
             </w:r>
             <w:r>
               <w:rPr>
@@ -1421,7 +1333,7 @@
                 <w:noProof/>
                 <w:webHidden/>
               </w:rPr>
-              <w:t>14</w:t>
+              <w:t>18</w:t>
             </w:r>
             <w:r>
               <w:rPr>
@@ -1446,7 +1358,7 @@
               <w:lang w:val="en-CR"/>
             </w:rPr>
           </w:pPr>
-          <w:hyperlink w:anchor="_Toc100831322" w:history="1">
+          <w:hyperlink w:anchor="_Toc100841384" w:history="1">
             <w:r>
               <w:rPr>
                 <w:rStyle w:val="Hyperlink"/>
@@ -1473,7 +1385,7 @@
                 <w:noProof/>
                 <w:webHidden/>
               </w:rPr>
-              <w:instrText xml:space="preserve"> PAGEREF _Toc100831322 \h </w:instrText>
+              <w:instrText xml:space="preserve"> PAGEREF _Toc100841384 \h </w:instrText>
             </w:r>
             <w:r>
               <w:rPr>
@@ -1493,7 +1405,7 @@
                 <w:noProof/>
                 <w:webHidden/>
               </w:rPr>
-              <w:t>14</w:t>
+              <w:t>18</w:t>
             </w:r>
             <w:r>
               <w:rPr>
@@ -1518,7 +1430,7 @@
               <w:lang w:val="en-CR"/>
             </w:rPr>
           </w:pPr>
-          <w:hyperlink w:anchor="_Toc100831323" w:history="1">
+          <w:hyperlink w:anchor="_Toc100841385" w:history="1">
             <w:r>
               <w:rPr>
                 <w:rStyle w:val="Hyperlink"/>
@@ -1545,7 +1457,7 @@
                 <w:noProof/>
                 <w:webHidden/>
               </w:rPr>
-              <w:instrText xml:space="preserve"> PAGEREF _Toc100831323 \h </w:instrText>
+              <w:instrText xml:space="preserve"> PAGEREF _Toc100841385 \h </w:instrText>
             </w:r>
             <w:r>
               <w:rPr>
@@ -1565,7 +1477,7 @@
                 <w:noProof/>
                 <w:webHidden/>
               </w:rPr>
-              <w:t>15</w:t>
+              <w:t>19</w:t>
             </w:r>
             <w:r>
               <w:rPr>
@@ -1590,7 +1502,7 @@
               <w:lang w:val="en-CR"/>
             </w:rPr>
           </w:pPr>
-          <w:hyperlink w:anchor="_Toc100831324" w:history="1">
+          <w:hyperlink w:anchor="_Toc100841386" w:history="1">
             <w:r>
               <w:rPr>
                 <w:rStyle w:val="Hyperlink"/>
@@ -1617,7 +1529,7 @@
                 <w:noProof/>
                 <w:webHidden/>
               </w:rPr>
-              <w:instrText xml:space="preserve"> PAGEREF _Toc100831324 \h </w:instrText>
+              <w:instrText xml:space="preserve"> PAGEREF _Toc100841386 \h </w:instrText>
             </w:r>
             <w:r>
               <w:rPr>
@@ -1637,7 +1549,7 @@
                 <w:noProof/>
                 <w:webHidden/>
               </w:rPr>
-              <w:t>16</w:t>
+              <w:t>21</w:t>
             </w:r>
             <w:r>
               <w:rPr>
@@ -1662,7 +1574,7 @@
               <w:lang w:val="en-CR"/>
             </w:rPr>
           </w:pPr>
-          <w:hyperlink w:anchor="_Toc100831325" w:history="1">
+          <w:hyperlink w:anchor="_Toc100841387" w:history="1">
             <w:r>
               <w:rPr>
                 <w:rStyle w:val="Hyperlink"/>
@@ -1689,7 +1601,7 @@
                 <w:noProof/>
                 <w:webHidden/>
               </w:rPr>
-              <w:instrText xml:space="preserve"> PAGEREF _Toc100831325 \h </w:instrText>
+              <w:instrText xml:space="preserve"> PAGEREF _Toc100841387 \h </w:instrText>
             </w:r>
             <w:r>
               <w:rPr>
@@ -1709,7 +1621,7 @@
                 <w:noProof/>
                 <w:webHidden/>
               </w:rPr>
-              <w:t>34</w:t>
+              <w:t>51</w:t>
             </w:r>
             <w:r>
               <w:rPr>
@@ -1760,7 +1672,7 @@
           <w:szCs w:val="36"/>
         </w:rPr>
       </w:pPr>
-      <w:bookmarkStart w:id="1" w:name="_Toc100831312"/>
+      <w:bookmarkStart w:id="1" w:name="_Toc100841374"/>
       <w:r>
         <w:rPr>
           <w:sz w:val="36"/>
@@ -1932,7 +1844,7 @@
           <w:szCs w:val="36"/>
         </w:rPr>
       </w:pPr>
-      <w:bookmarkStart w:id="2" w:name="_Toc100831313"/>
+      <w:bookmarkStart w:id="2" w:name="_Toc100841375"/>
       <w:r>
         <w:rPr>
           <w:sz w:val="36"/>
@@ -1947,7 +1859,7 @@
       <w:pPr>
         <w:pStyle w:val="Heading2"/>
       </w:pPr>
-      <w:bookmarkStart w:id="3" w:name="_Toc100831314"/>
+      <w:bookmarkStart w:id="3" w:name="_Toc100841376"/>
       <w:r>
         <w:t>Diagrama general de casos de uso</w:t>
       </w:r>
@@ -2068,7 +1980,7 @@
       <w:pPr>
         <w:pStyle w:val="Heading2"/>
       </w:pPr>
-      <w:bookmarkStart w:id="4" w:name="_Toc100831315"/>
+      <w:bookmarkStart w:id="4" w:name="_Toc100841377"/>
       <w:r>
         <w:lastRenderedPageBreak/>
         <w:t>Casos de uso formato expandido</w:t>
@@ -11380,7 +11292,6 @@
           <w:szCs w:val="36"/>
         </w:rPr>
       </w:pPr>
-      <w:bookmarkStart w:id="5" w:name="_Toc100831316"/>
       <w:r>
         <w:rPr>
           <w:sz w:val="36"/>
@@ -11398,6 +11309,7 @@
           <w:szCs w:val="36"/>
         </w:rPr>
       </w:pPr>
+      <w:bookmarkStart w:id="5" w:name="_Toc100841378"/>
       <w:r>
         <w:rPr>
           <w:sz w:val="36"/>
@@ -11557,7 +11469,7 @@
           <w:szCs w:val="36"/>
         </w:rPr>
       </w:pPr>
-      <w:bookmarkStart w:id="6" w:name="_Toc100831317"/>
+      <w:bookmarkStart w:id="6" w:name="_Toc100841379"/>
       <w:r>
         <w:rPr>
           <w:sz w:val="36"/>
@@ -11569,11 +11481,58 @@
       <w:bookmarkEnd w:id="6"/>
     </w:p>
     <w:p>
+      <w:r>
+        <w:rPr>
+          <w:sz w:val="24"/>
+          <w:szCs w:val="24"/>
+        </w:rPr>
+        <w:t xml:space="preserve">En esta sección </w:t>
+      </w:r>
+      <w:r>
+        <w:rPr>
+          <w:sz w:val="24"/>
+          <w:szCs w:val="24"/>
+        </w:rPr>
+        <w:t xml:space="preserve">abordaremos </w:t>
+      </w:r>
+      <w:r>
+        <w:rPr>
+          <w:sz w:val="24"/>
+          <w:szCs w:val="24"/>
+        </w:rPr>
+        <w:t>las especificaciones</w:t>
+      </w:r>
+      <w:r>
+        <w:rPr>
+          <w:sz w:val="24"/>
+          <w:szCs w:val="24"/>
+        </w:rPr>
+        <w:t xml:space="preserve"> </w:t>
+      </w:r>
+      <w:r>
+        <w:rPr>
+          <w:sz w:val="24"/>
+          <w:szCs w:val="24"/>
+        </w:rPr>
+        <w:t>d</w:t>
+      </w:r>
+      <w:r>
+        <w:rPr>
+          <w:sz w:val="24"/>
+          <w:szCs w:val="24"/>
+        </w:rPr>
+        <w:t>e diseño</w:t>
+      </w:r>
+      <w:r>
+        <w:t xml:space="preserve"> de la aplicación, </w:t>
+      </w:r>
+    </w:p>
+    <w:p>
       <w:pPr>
         <w:pStyle w:val="Heading2"/>
         <w:spacing w:line="360" w:lineRule="auto"/>
       </w:pPr>
-      <w:bookmarkStart w:id="7" w:name="_Toc100831318"/>
+      <w:bookmarkStart w:id="7" w:name="_Toc100841380"/>
       <w:r>
         <w:t>Diseño Gráfico</w:t>
       </w:r>
@@ -11584,7 +11543,7 @@
         <w:pStyle w:val="Heading3"/>
         <w:spacing w:line="360" w:lineRule="auto"/>
       </w:pPr>
-      <w:bookmarkStart w:id="8" w:name="_Toc100831319"/>
+      <w:bookmarkStart w:id="8" w:name="_Toc100841381"/>
       <w:r>
         <w:t>Paleta de colores</w:t>
       </w:r>
@@ -11827,6 +11786,7 @@
         <w:rPr>
           <w:noProof/>
         </w:rPr>
+        <w:lastRenderedPageBreak/>
         <w:drawing>
           <wp:inline distT="114300" distB="114300" distL="114300" distR="114300" wp14:anchorId="0ED64C96" wp14:editId="4E44BDFB">
             <wp:extent cx="1195388" cy="1410184"/>
@@ -11869,9 +11829,8 @@
         <w:pStyle w:val="Heading3"/>
         <w:spacing w:line="360" w:lineRule="auto"/>
       </w:pPr>
-      <w:bookmarkStart w:id="9" w:name="_Toc100831320"/>
-      <w:r>
-        <w:lastRenderedPageBreak/>
+      <w:bookmarkStart w:id="9" w:name="_Toc100841382"/>
+      <w:r>
         <w:t>Tipografías</w:t>
       </w:r>
       <w:bookmarkEnd w:id="9"/>
@@ -12019,7 +11978,7 @@
       <w:pPr>
         <w:pStyle w:val="Heading3"/>
       </w:pPr>
-      <w:bookmarkStart w:id="10" w:name="_Toc100831321"/>
+      <w:bookmarkStart w:id="10" w:name="_Toc100841383"/>
       <w:r>
         <w:t>Imágenes</w:t>
       </w:r>
@@ -12029,7 +11988,7 @@
       <w:pPr>
         <w:pStyle w:val="Heading2"/>
       </w:pPr>
-      <w:bookmarkStart w:id="11" w:name="_Toc100831322"/>
+      <w:bookmarkStart w:id="11" w:name="_Toc100841384"/>
       <w:r>
         <w:t>Estructura de la aplicación</w:t>
       </w:r>
@@ -12132,9 +12091,8 @@
         <w:pStyle w:val="Heading2"/>
         <w:spacing w:line="360" w:lineRule="auto"/>
       </w:pPr>
-      <w:bookmarkStart w:id="14" w:name="_Toc100831323"/>
-      <w:r>
-        <w:lastRenderedPageBreak/>
+      <w:bookmarkStart w:id="14" w:name="_Toc100841385"/>
+      <w:r>
         <w:t>Mapa de navegación</w:t>
       </w:r>
       <w:bookmarkEnd w:id="14"/>
@@ -12474,7 +12432,6 @@
           <w:sz w:val="24"/>
           <w:szCs w:val="24"/>
         </w:rPr>
-        <w:lastRenderedPageBreak/>
         <w:t>Muestra de Libros</w:t>
       </w:r>
     </w:p>
@@ -12518,7 +12475,6 @@
         </w:rPr>
       </w:pPr>
       <w:bookmarkStart w:id="15" w:name="_hzq9ox3aboxx" w:colFirst="0" w:colLast="0"/>
-      <w:bookmarkStart w:id="16" w:name="_Toc100831324"/>
       <w:bookmarkEnd w:id="15"/>
       <w:r>
         <w:br w:type="page"/>
@@ -12528,6 +12484,7 @@
       <w:pPr>
         <w:pStyle w:val="Heading2"/>
       </w:pPr>
+      <w:bookmarkStart w:id="16" w:name="_Toc100841386"/>
       <w:proofErr w:type="spellStart"/>
       <w:r>
         <w:lastRenderedPageBreak/>
@@ -15462,10 +15419,10 @@
           <w:szCs w:val="24"/>
         </w:rPr>
         <w:drawing>
-          <wp:inline distT="0" distB="0" distL="0" distR="0" wp14:anchorId="2D9C1C12" wp14:editId="2F351C09">
-            <wp:extent cx="4787900" cy="7289800"/>
+          <wp:inline distT="0" distB="0" distL="0" distR="0" wp14:anchorId="05B60898" wp14:editId="146B07C9">
+            <wp:extent cx="4787900" cy="7505700"/>
             <wp:effectExtent l="0" t="0" r="0" b="0"/>
-            <wp:docPr id="37" name="Picture 37"/>
+            <wp:docPr id="43" name="Picture 43"/>
             <wp:cNvGraphicFramePr>
               <a:graphicFrameLocks xmlns:a="http://schemas.openxmlformats.org/drawingml/2006/main" noChangeAspect="1"/>
             </wp:cNvGraphicFramePr>
@@ -15473,7 +15430,7 @@
               <a:graphicData uri="http://schemas.openxmlformats.org/drawingml/2006/picture">
                 <pic:pic xmlns:pic="http://schemas.openxmlformats.org/drawingml/2006/picture">
                   <pic:nvPicPr>
-                    <pic:cNvPr id="37" name="Picture 37"/>
+                    <pic:cNvPr id="43" name="Picture 43"/>
                     <pic:cNvPicPr/>
                   </pic:nvPicPr>
                   <pic:blipFill>
@@ -15491,7 +15448,7 @@
                   <pic:spPr>
                     <a:xfrm>
                       <a:off x="0" y="0"/>
-                      <a:ext cx="4787900" cy="7289800"/>
+                      <a:ext cx="4787900" cy="7505700"/>
                     </a:xfrm>
                     <a:prstGeom prst="rect">
                       <a:avLst/>
@@ -15607,10 +15564,10 @@
           <w:szCs w:val="24"/>
         </w:rPr>
         <w:drawing>
-          <wp:inline distT="0" distB="0" distL="0" distR="0" wp14:anchorId="0CA33B92" wp14:editId="0F54AE9E">
-            <wp:extent cx="4787900" cy="7467600"/>
+          <wp:inline distT="0" distB="0" distL="0" distR="0" wp14:anchorId="5FC7AA3D" wp14:editId="29E1BC35">
+            <wp:extent cx="4787900" cy="7721600"/>
             <wp:effectExtent l="0" t="0" r="0" b="0"/>
-            <wp:docPr id="38" name="Picture 38"/>
+            <wp:docPr id="44" name="Picture 44"/>
             <wp:cNvGraphicFramePr>
               <a:graphicFrameLocks xmlns:a="http://schemas.openxmlformats.org/drawingml/2006/main" noChangeAspect="1"/>
             </wp:cNvGraphicFramePr>
@@ -15618,7 +15575,7 @@
               <a:graphicData uri="http://schemas.openxmlformats.org/drawingml/2006/picture">
                 <pic:pic xmlns:pic="http://schemas.openxmlformats.org/drawingml/2006/picture">
                   <pic:nvPicPr>
-                    <pic:cNvPr id="38" name="Picture 38"/>
+                    <pic:cNvPr id="44" name="Picture 44"/>
                     <pic:cNvPicPr/>
                   </pic:nvPicPr>
                   <pic:blipFill>
@@ -15636,7 +15593,7 @@
                   <pic:spPr>
                     <a:xfrm>
                       <a:off x="0" y="0"/>
-                      <a:ext cx="4787900" cy="7467600"/>
+                      <a:ext cx="4787900" cy="7721600"/>
                     </a:xfrm>
                     <a:prstGeom prst="rect">
                       <a:avLst/>
@@ -15719,22 +15676,6 @@
           <w:sz w:val="24"/>
           <w:szCs w:val="24"/>
         </w:rPr>
-        <w:br w:type="page"/>
-      </w:r>
-    </w:p>
-    <w:p>
-      <w:pPr>
-        <w:rPr>
-          <w:sz w:val="24"/>
-          <w:szCs w:val="24"/>
-        </w:rPr>
-      </w:pPr>
-      <w:r>
-        <w:rPr>
-          <w:sz w:val="24"/>
-          <w:szCs w:val="24"/>
-        </w:rPr>
-        <w:lastRenderedPageBreak/>
         <w:t>Modificar catálogo de costos de envío</w:t>
       </w:r>
     </w:p>
@@ -15761,10 +15702,10 @@
           <w:szCs w:val="24"/>
         </w:rPr>
         <w:drawing>
-          <wp:inline distT="0" distB="0" distL="0" distR="0" wp14:anchorId="057DFCDF" wp14:editId="276E5010">
-            <wp:extent cx="4787900" cy="4191000"/>
+          <wp:inline distT="0" distB="0" distL="0" distR="0" wp14:anchorId="607A6B55" wp14:editId="3A9D6E6C">
+            <wp:extent cx="4787900" cy="4432300"/>
             <wp:effectExtent l="0" t="0" r="0" b="0"/>
-            <wp:docPr id="39" name="Picture 39"/>
+            <wp:docPr id="46" name="Picture 46"/>
             <wp:cNvGraphicFramePr>
               <a:graphicFrameLocks xmlns:a="http://schemas.openxmlformats.org/drawingml/2006/main" noChangeAspect="1"/>
             </wp:cNvGraphicFramePr>
@@ -15772,7 +15713,7 @@
               <a:graphicData uri="http://schemas.openxmlformats.org/drawingml/2006/picture">
                 <pic:pic xmlns:pic="http://schemas.openxmlformats.org/drawingml/2006/picture">
                   <pic:nvPicPr>
-                    <pic:cNvPr id="39" name="Picture 39"/>
+                    <pic:cNvPr id="46" name="Picture 46"/>
                     <pic:cNvPicPr/>
                   </pic:nvPicPr>
                   <pic:blipFill>
@@ -15790,7 +15731,7 @@
                   <pic:spPr>
                     <a:xfrm>
                       <a:off x="0" y="0"/>
-                      <a:ext cx="4787900" cy="4191000"/>
+                      <a:ext cx="4787900" cy="4432300"/>
                     </a:xfrm>
                     <a:prstGeom prst="rect">
                       <a:avLst/>
@@ -15915,10 +15856,10 @@
           <w:szCs w:val="24"/>
         </w:rPr>
         <w:drawing>
-          <wp:inline distT="0" distB="0" distL="0" distR="0" wp14:anchorId="0BEC04B3" wp14:editId="6E9FED27">
-            <wp:extent cx="4775200" cy="4140200"/>
+          <wp:inline distT="0" distB="0" distL="0" distR="0" wp14:anchorId="5EE75EBD" wp14:editId="108B520C">
+            <wp:extent cx="4775200" cy="4470400"/>
             <wp:effectExtent l="0" t="0" r="0" b="0"/>
-            <wp:docPr id="40" name="Picture 40"/>
+            <wp:docPr id="47" name="Picture 47"/>
             <wp:cNvGraphicFramePr>
               <a:graphicFrameLocks xmlns:a="http://schemas.openxmlformats.org/drawingml/2006/main" noChangeAspect="1"/>
             </wp:cNvGraphicFramePr>
@@ -15926,7 +15867,7 @@
               <a:graphicData uri="http://schemas.openxmlformats.org/drawingml/2006/picture">
                 <pic:pic xmlns:pic="http://schemas.openxmlformats.org/drawingml/2006/picture">
                   <pic:nvPicPr>
-                    <pic:cNvPr id="40" name="Picture 40"/>
+                    <pic:cNvPr id="47" name="Picture 47"/>
                     <pic:cNvPicPr/>
                   </pic:nvPicPr>
                   <pic:blipFill>
@@ -15944,7 +15885,7 @@
                   <pic:spPr>
                     <a:xfrm>
                       <a:off x="0" y="0"/>
-                      <a:ext cx="4775200" cy="4140200"/>
+                      <a:ext cx="4775200" cy="4470400"/>
                     </a:xfrm>
                     <a:prstGeom prst="rect">
                       <a:avLst/>
@@ -16090,10 +16031,10 @@
           <w:szCs w:val="24"/>
         </w:rPr>
         <w:drawing>
-          <wp:inline distT="0" distB="0" distL="0" distR="0" wp14:anchorId="78D62014" wp14:editId="21E9F9FC">
-            <wp:extent cx="4775200" cy="4813300"/>
+          <wp:inline distT="0" distB="0" distL="0" distR="0" wp14:anchorId="5E719A88" wp14:editId="52E54381">
+            <wp:extent cx="4775200" cy="5054600"/>
             <wp:effectExtent l="0" t="0" r="0" b="0"/>
-            <wp:docPr id="45" name="Picture 45"/>
+            <wp:docPr id="48" name="Picture 48"/>
             <wp:cNvGraphicFramePr>
               <a:graphicFrameLocks xmlns:a="http://schemas.openxmlformats.org/drawingml/2006/main" noChangeAspect="1"/>
             </wp:cNvGraphicFramePr>
@@ -16101,7 +16042,7 @@
               <a:graphicData uri="http://schemas.openxmlformats.org/drawingml/2006/picture">
                 <pic:pic xmlns:pic="http://schemas.openxmlformats.org/drawingml/2006/picture">
                   <pic:nvPicPr>
-                    <pic:cNvPr id="45" name="Picture 45"/>
+                    <pic:cNvPr id="48" name="Picture 48"/>
                     <pic:cNvPicPr/>
                   </pic:nvPicPr>
                   <pic:blipFill>
@@ -16119,7 +16060,7 @@
                   <pic:spPr>
                     <a:xfrm>
                       <a:off x="0" y="0"/>
-                      <a:ext cx="4775200" cy="4813300"/>
+                      <a:ext cx="4775200" cy="5054600"/>
                     </a:xfrm>
                     <a:prstGeom prst="rect">
                       <a:avLst/>
@@ -16154,51 +16095,23 @@
           <w:sz w:val="16"/>
           <w:szCs w:val="16"/>
         </w:rPr>
-        <w:t>Imagen 2</w:t>
-      </w:r>
+        <w:t xml:space="preserve">Imagen 25. </w:t>
+      </w:r>
+      <w:proofErr w:type="spellStart"/>
       <w:r>
         <w:rPr>
           <w:sz w:val="16"/>
           <w:szCs w:val="16"/>
         </w:rPr>
-        <w:t>5</w:t>
-      </w:r>
+        <w:t>Wireframe</w:t>
+      </w:r>
+      <w:proofErr w:type="spellEnd"/>
       <w:r>
         <w:rPr>
           <w:sz w:val="16"/>
           <w:szCs w:val="16"/>
         </w:rPr>
-        <w:t xml:space="preserve">. </w:t>
-      </w:r>
-      <w:proofErr w:type="spellStart"/>
-      <w:r>
-        <w:rPr>
-          <w:sz w:val="16"/>
-          <w:szCs w:val="16"/>
-        </w:rPr>
-        <w:t>Wireframe</w:t>
-      </w:r>
-      <w:proofErr w:type="spellEnd"/>
-      <w:r>
-        <w:rPr>
-          <w:sz w:val="16"/>
-          <w:szCs w:val="16"/>
-        </w:rPr>
-        <w:t xml:space="preserve"> del catálogo de </w:t>
-      </w:r>
-      <w:r>
-        <w:rPr>
-          <w:sz w:val="16"/>
-          <w:szCs w:val="16"/>
-        </w:rPr>
-        <w:t>descuentos y promociones</w:t>
-      </w:r>
-      <w:r>
-        <w:rPr>
-          <w:sz w:val="16"/>
-          <w:szCs w:val="16"/>
-        </w:rPr>
-        <w:t xml:space="preserve">. </w:t>
+        <w:t xml:space="preserve"> del catálogo de descuentos y promociones. </w:t>
       </w:r>
     </w:p>
     <w:p>
@@ -16334,10 +16247,10 @@
           <w:szCs w:val="24"/>
         </w:rPr>
         <w:drawing>
-          <wp:inline distT="0" distB="0" distL="0" distR="0" wp14:anchorId="036EBB46" wp14:editId="58B9501A">
-            <wp:extent cx="4775200" cy="4292600"/>
+          <wp:inline distT="0" distB="0" distL="0" distR="0" wp14:anchorId="3591E082" wp14:editId="24386025">
+            <wp:extent cx="4775200" cy="4483100"/>
             <wp:effectExtent l="0" t="0" r="0" b="0"/>
-            <wp:docPr id="32" name="Picture 32"/>
+            <wp:docPr id="49" name="Picture 49"/>
             <wp:cNvGraphicFramePr>
               <a:graphicFrameLocks xmlns:a="http://schemas.openxmlformats.org/drawingml/2006/main" noChangeAspect="1"/>
             </wp:cNvGraphicFramePr>
@@ -16345,7 +16258,7 @@
               <a:graphicData uri="http://schemas.openxmlformats.org/drawingml/2006/picture">
                 <pic:pic xmlns:pic="http://schemas.openxmlformats.org/drawingml/2006/picture">
                   <pic:nvPicPr>
-                    <pic:cNvPr id="32" name="Picture 32"/>
+                    <pic:cNvPr id="49" name="Picture 49"/>
                     <pic:cNvPicPr/>
                   </pic:nvPicPr>
                   <pic:blipFill>
@@ -16363,7 +16276,7 @@
                   <pic:spPr>
                     <a:xfrm>
                       <a:off x="0" y="0"/>
-                      <a:ext cx="4775200" cy="4292600"/>
+                      <a:ext cx="4775200" cy="4483100"/>
                     </a:xfrm>
                     <a:prstGeom prst="rect">
                       <a:avLst/>
@@ -16414,21 +16327,7 @@
           <w:sz w:val="16"/>
           <w:szCs w:val="16"/>
         </w:rPr>
-        <w:t xml:space="preserve"> del </w:t>
-      </w:r>
-      <w:r>
-        <w:rPr>
-          <w:sz w:val="16"/>
-          <w:szCs w:val="16"/>
-        </w:rPr>
-        <w:t>reporte de libros más vendidos</w:t>
-      </w:r>
-      <w:r>
-        <w:rPr>
-          <w:sz w:val="16"/>
-          <w:szCs w:val="16"/>
-        </w:rPr>
-        <w:t xml:space="preserve">. </w:t>
+        <w:t xml:space="preserve"> del reporte de libros más vendidos. </w:t>
       </w:r>
     </w:p>
     <w:p>
@@ -16502,10 +16401,10 @@
           <w:szCs w:val="24"/>
         </w:rPr>
         <w:drawing>
-          <wp:inline distT="0" distB="0" distL="0" distR="0" wp14:anchorId="4D3BBD0A" wp14:editId="53D3186B">
-            <wp:extent cx="4775200" cy="4241800"/>
+          <wp:inline distT="0" distB="0" distL="0" distR="0" wp14:anchorId="667D1003" wp14:editId="29791828">
+            <wp:extent cx="4775200" cy="4419600"/>
             <wp:effectExtent l="0" t="0" r="0" b="0"/>
-            <wp:docPr id="41" name="Picture 41"/>
+            <wp:docPr id="51" name="Picture 51"/>
             <wp:cNvGraphicFramePr>
               <a:graphicFrameLocks xmlns:a="http://schemas.openxmlformats.org/drawingml/2006/main" noChangeAspect="1"/>
             </wp:cNvGraphicFramePr>
@@ -16513,7 +16412,7 @@
               <a:graphicData uri="http://schemas.openxmlformats.org/drawingml/2006/picture">
                 <pic:pic xmlns:pic="http://schemas.openxmlformats.org/drawingml/2006/picture">
                   <pic:nvPicPr>
-                    <pic:cNvPr id="41" name="Picture 41"/>
+                    <pic:cNvPr id="51" name="Picture 51"/>
                     <pic:cNvPicPr/>
                   </pic:nvPicPr>
                   <pic:blipFill>
@@ -16531,7 +16430,7 @@
                   <pic:spPr>
                     <a:xfrm>
                       <a:off x="0" y="0"/>
-                      <a:ext cx="4775200" cy="4241800"/>
+                      <a:ext cx="4775200" cy="4419600"/>
                     </a:xfrm>
                     <a:prstGeom prst="rect">
                       <a:avLst/>
@@ -16582,21 +16481,7 @@
           <w:sz w:val="16"/>
           <w:szCs w:val="16"/>
         </w:rPr>
-        <w:t xml:space="preserve"> del reporte de </w:t>
-      </w:r>
-      <w:r>
-        <w:rPr>
-          <w:sz w:val="16"/>
-          <w:szCs w:val="16"/>
-        </w:rPr>
-        <w:t>géneros</w:t>
-      </w:r>
-      <w:r>
-        <w:rPr>
-          <w:sz w:val="16"/>
-          <w:szCs w:val="16"/>
-        </w:rPr>
-        <w:t xml:space="preserve"> más vendidos. </w:t>
+        <w:t xml:space="preserve"> del reporte de géneros más vendidos. </w:t>
       </w:r>
     </w:p>
     <w:p>
@@ -16661,10 +16546,10 @@
           <w:szCs w:val="24"/>
         </w:rPr>
         <w:drawing>
-          <wp:inline distT="0" distB="0" distL="0" distR="0" wp14:anchorId="36A2E112" wp14:editId="42526DE1">
-            <wp:extent cx="4775200" cy="4686300"/>
+          <wp:inline distT="0" distB="0" distL="0" distR="0" wp14:anchorId="13A39967" wp14:editId="7F091943">
+            <wp:extent cx="4445000" cy="4559300"/>
             <wp:effectExtent l="0" t="0" r="0" b="0"/>
-            <wp:docPr id="42" name="Picture 42"/>
+            <wp:docPr id="52" name="Picture 52"/>
             <wp:cNvGraphicFramePr>
               <a:graphicFrameLocks xmlns:a="http://schemas.openxmlformats.org/drawingml/2006/main" noChangeAspect="1"/>
             </wp:cNvGraphicFramePr>
@@ -16672,7 +16557,7 @@
               <a:graphicData uri="http://schemas.openxmlformats.org/drawingml/2006/picture">
                 <pic:pic xmlns:pic="http://schemas.openxmlformats.org/drawingml/2006/picture">
                   <pic:nvPicPr>
-                    <pic:cNvPr id="42" name="Picture 42"/>
+                    <pic:cNvPr id="52" name="Picture 52"/>
                     <pic:cNvPicPr/>
                   </pic:nvPicPr>
                   <pic:blipFill>
@@ -16690,7 +16575,7 @@
                   <pic:spPr>
                     <a:xfrm>
                       <a:off x="0" y="0"/>
-                      <a:ext cx="4775200" cy="4686300"/>
+                      <a:ext cx="4445000" cy="4559300"/>
                     </a:xfrm>
                     <a:prstGeom prst="rect">
                       <a:avLst/>
@@ -16741,110 +16626,373 @@
           <w:sz w:val="16"/>
           <w:szCs w:val="16"/>
         </w:rPr>
-        <w:t xml:space="preserve"> del reporte de </w:t>
-      </w:r>
-      <w:r>
+        <w:t xml:space="preserve"> del reporte de ventas por fecha. </w:t>
+      </w:r>
+    </w:p>
+    <w:p>
+      <w:pPr>
+        <w:rPr>
+          <w:sz w:val="24"/>
+          <w:szCs w:val="24"/>
+        </w:rPr>
+      </w:pPr>
+    </w:p>
+    <w:p>
+      <w:pPr>
+        <w:rPr>
+          <w:sz w:val="24"/>
+          <w:szCs w:val="24"/>
+        </w:rPr>
+      </w:pPr>
+      <w:r>
+        <w:rPr>
+          <w:sz w:val="24"/>
+          <w:szCs w:val="24"/>
+        </w:rPr>
+        <w:br w:type="page"/>
+      </w:r>
+    </w:p>
+    <w:p>
+      <w:pPr>
+        <w:rPr>
+          <w:sz w:val="24"/>
+          <w:szCs w:val="24"/>
+        </w:rPr>
+      </w:pPr>
+      <w:r>
+        <w:rPr>
+          <w:sz w:val="24"/>
+          <w:szCs w:val="24"/>
+        </w:rPr>
+        <w:lastRenderedPageBreak/>
+        <w:t>Reporte de puntos de retiro más usados</w:t>
+      </w:r>
+    </w:p>
+    <w:p>
+      <w:pPr>
+        <w:rPr>
+          <w:sz w:val="24"/>
+          <w:szCs w:val="24"/>
+        </w:rPr>
+      </w:pPr>
+    </w:p>
+    <w:p>
+      <w:pPr>
+        <w:rPr>
+          <w:sz w:val="24"/>
+          <w:szCs w:val="24"/>
+        </w:rPr>
+      </w:pPr>
+      <w:r>
+        <w:rPr>
+          <w:sz w:val="24"/>
+          <w:szCs w:val="24"/>
+        </w:rPr>
+        <w:br w:type="page"/>
+      </w:r>
+    </w:p>
+    <w:p>
+      <w:pPr>
+        <w:rPr>
+          <w:sz w:val="24"/>
+          <w:szCs w:val="24"/>
+        </w:rPr>
+      </w:pPr>
+      <w:r>
+        <w:rPr>
+          <w:sz w:val="24"/>
+          <w:szCs w:val="24"/>
+        </w:rPr>
+        <w:lastRenderedPageBreak/>
+        <w:t>Solicitudes de cliente frecuente</w:t>
+      </w:r>
+    </w:p>
+    <w:p>
+      <w:pPr>
+        <w:rPr>
+          <w:sz w:val="24"/>
+          <w:szCs w:val="24"/>
+        </w:rPr>
+      </w:pPr>
+    </w:p>
+    <w:p>
+      <w:pPr>
+        <w:jc w:val="center"/>
+        <w:rPr>
+          <w:sz w:val="24"/>
+          <w:szCs w:val="24"/>
+        </w:rPr>
+      </w:pPr>
+      <w:r>
+        <w:rPr>
+          <w:noProof/>
+          <w:sz w:val="24"/>
+          <w:szCs w:val="24"/>
+        </w:rPr>
+        <w:drawing>
+          <wp:inline distT="0" distB="0" distL="0" distR="0" wp14:anchorId="72599C82" wp14:editId="1CEFD5EB">
+            <wp:extent cx="4775200" cy="3606800"/>
+            <wp:effectExtent l="0" t="0" r="0" b="0"/>
+            <wp:docPr id="53" name="Picture 53"/>
+            <wp:cNvGraphicFramePr>
+              <a:graphicFrameLocks xmlns:a="http://schemas.openxmlformats.org/drawingml/2006/main" noChangeAspect="1"/>
+            </wp:cNvGraphicFramePr>
+            <a:graphic xmlns:a="http://schemas.openxmlformats.org/drawingml/2006/main">
+              <a:graphicData uri="http://schemas.openxmlformats.org/drawingml/2006/picture">
+                <pic:pic xmlns:pic="http://schemas.openxmlformats.org/drawingml/2006/picture">
+                  <pic:nvPicPr>
+                    <pic:cNvPr id="53" name="Picture 53"/>
+                    <pic:cNvPicPr/>
+                  </pic:nvPicPr>
+                  <pic:blipFill>
+                    <a:blip r:embed="rId45">
+                      <a:extLst>
+                        <a:ext uri="{28A0092B-C50C-407E-A947-70E740481C1C}">
+                          <a14:useLocalDpi xmlns:a14="http://schemas.microsoft.com/office/drawing/2010/main" val="0"/>
+                        </a:ext>
+                      </a:extLst>
+                    </a:blip>
+                    <a:stretch>
+                      <a:fillRect/>
+                    </a:stretch>
+                  </pic:blipFill>
+                  <pic:spPr>
+                    <a:xfrm>
+                      <a:off x="0" y="0"/>
+                      <a:ext cx="4775200" cy="3606800"/>
+                    </a:xfrm>
+                    <a:prstGeom prst="rect">
+                      <a:avLst/>
+                    </a:prstGeom>
+                  </pic:spPr>
+                </pic:pic>
+              </a:graphicData>
+            </a:graphic>
+          </wp:inline>
+        </w:drawing>
+      </w:r>
+    </w:p>
+    <w:p>
+      <w:pPr>
+        <w:jc w:val="center"/>
+        <w:rPr>
+          <w:sz w:val="24"/>
+          <w:szCs w:val="24"/>
+        </w:rPr>
+      </w:pPr>
+    </w:p>
+    <w:p>
+      <w:pPr>
+        <w:jc w:val="center"/>
         <w:rPr>
           <w:sz w:val="16"/>
           <w:szCs w:val="16"/>
         </w:rPr>
-        <w:t>ventas por fecha</w:t>
-      </w:r>
+      </w:pPr>
       <w:r>
         <w:rPr>
           <w:sz w:val="16"/>
           <w:szCs w:val="16"/>
         </w:rPr>
+        <w:t xml:space="preserve">Imagen. </w:t>
+      </w:r>
+      <w:proofErr w:type="spellStart"/>
+      <w:r>
+        <w:rPr>
+          <w:sz w:val="16"/>
+          <w:szCs w:val="16"/>
+        </w:rPr>
+        <w:t>Wireframe</w:t>
+      </w:r>
+      <w:proofErr w:type="spellEnd"/>
+      <w:r>
+        <w:rPr>
+          <w:sz w:val="16"/>
+          <w:szCs w:val="16"/>
+        </w:rPr>
+        <w:t xml:space="preserve"> del reporte de ventas por fecha. </w:t>
+      </w:r>
+    </w:p>
+    <w:p>
+      <w:pPr>
+        <w:jc w:val="center"/>
+        <w:rPr>
+          <w:sz w:val="24"/>
+          <w:szCs w:val="24"/>
+        </w:rPr>
+      </w:pPr>
+    </w:p>
+    <w:p>
+      <w:pPr>
+        <w:rPr>
+          <w:sz w:val="24"/>
+          <w:szCs w:val="24"/>
+        </w:rPr>
+      </w:pPr>
+    </w:p>
+    <w:p>
+      <w:pPr>
+        <w:rPr>
+          <w:sz w:val="24"/>
+          <w:szCs w:val="24"/>
+        </w:rPr>
+      </w:pPr>
+      <w:r>
+        <w:rPr>
+          <w:sz w:val="24"/>
+          <w:szCs w:val="24"/>
+        </w:rPr>
+        <w:br w:type="page"/>
+      </w:r>
+    </w:p>
+    <w:p>
+      <w:pPr>
+        <w:rPr>
+          <w:sz w:val="24"/>
+          <w:szCs w:val="24"/>
+        </w:rPr>
+      </w:pPr>
+      <w:r>
+        <w:rPr>
+          <w:sz w:val="24"/>
+          <w:szCs w:val="24"/>
+        </w:rPr>
+        <w:lastRenderedPageBreak/>
+        <w:t>Asignar puntos por compra</w:t>
+      </w:r>
+    </w:p>
+    <w:p>
+      <w:pPr>
+        <w:rPr>
+          <w:sz w:val="24"/>
+          <w:szCs w:val="24"/>
+        </w:rPr>
+      </w:pPr>
+    </w:p>
+    <w:p>
+      <w:pPr>
+        <w:jc w:val="center"/>
+        <w:rPr>
+          <w:sz w:val="24"/>
+          <w:szCs w:val="24"/>
+        </w:rPr>
+      </w:pPr>
+      <w:r>
+        <w:rPr>
+          <w:noProof/>
+          <w:sz w:val="24"/>
+          <w:szCs w:val="24"/>
+        </w:rPr>
+        <w:drawing>
+          <wp:inline distT="0" distB="0" distL="0" distR="0" wp14:anchorId="666A584B" wp14:editId="1B698864">
+            <wp:extent cx="4775200" cy="5613400"/>
+            <wp:effectExtent l="0" t="0" r="0" b="0"/>
+            <wp:docPr id="54" name="Picture 54"/>
+            <wp:cNvGraphicFramePr>
+              <a:graphicFrameLocks xmlns:a="http://schemas.openxmlformats.org/drawingml/2006/main" noChangeAspect="1"/>
+            </wp:cNvGraphicFramePr>
+            <a:graphic xmlns:a="http://schemas.openxmlformats.org/drawingml/2006/main">
+              <a:graphicData uri="http://schemas.openxmlformats.org/drawingml/2006/picture">
+                <pic:pic xmlns:pic="http://schemas.openxmlformats.org/drawingml/2006/picture">
+                  <pic:nvPicPr>
+                    <pic:cNvPr id="54" name="Picture 54"/>
+                    <pic:cNvPicPr/>
+                  </pic:nvPicPr>
+                  <pic:blipFill>
+                    <a:blip r:embed="rId46">
+                      <a:extLst>
+                        <a:ext uri="{28A0092B-C50C-407E-A947-70E740481C1C}">
+                          <a14:useLocalDpi xmlns:a14="http://schemas.microsoft.com/office/drawing/2010/main" val="0"/>
+                        </a:ext>
+                      </a:extLst>
+                    </a:blip>
+                    <a:stretch>
+                      <a:fillRect/>
+                    </a:stretch>
+                  </pic:blipFill>
+                  <pic:spPr>
+                    <a:xfrm>
+                      <a:off x="0" y="0"/>
+                      <a:ext cx="4775200" cy="5613400"/>
+                    </a:xfrm>
+                    <a:prstGeom prst="rect">
+                      <a:avLst/>
+                    </a:prstGeom>
+                  </pic:spPr>
+                </pic:pic>
+              </a:graphicData>
+            </a:graphic>
+          </wp:inline>
+        </w:drawing>
+      </w:r>
+    </w:p>
+    <w:p>
+      <w:pPr>
+        <w:jc w:val="center"/>
+        <w:rPr>
+          <w:sz w:val="24"/>
+          <w:szCs w:val="24"/>
+        </w:rPr>
+      </w:pPr>
+    </w:p>
+    <w:p>
+      <w:pPr>
+        <w:jc w:val="center"/>
+        <w:rPr>
+          <w:sz w:val="16"/>
+          <w:szCs w:val="16"/>
+        </w:rPr>
+      </w:pPr>
+      <w:r>
+        <w:rPr>
+          <w:sz w:val="16"/>
+          <w:szCs w:val="16"/>
+        </w:rPr>
+        <w:t xml:space="preserve">Imagen. </w:t>
+      </w:r>
+      <w:proofErr w:type="spellStart"/>
+      <w:r>
+        <w:rPr>
+          <w:sz w:val="16"/>
+          <w:szCs w:val="16"/>
+        </w:rPr>
+        <w:t>Wireframe</w:t>
+      </w:r>
+      <w:proofErr w:type="spellEnd"/>
+      <w:r>
+        <w:rPr>
+          <w:sz w:val="16"/>
+          <w:szCs w:val="16"/>
+        </w:rPr>
+        <w:t xml:space="preserve"> de</w:t>
+      </w:r>
+      <w:r>
+        <w:rPr>
+          <w:sz w:val="16"/>
+          <w:szCs w:val="16"/>
+        </w:rPr>
+        <w:t xml:space="preserve"> la página para asignar puntos por compra</w:t>
+      </w:r>
+      <w:r>
+        <w:rPr>
+          <w:sz w:val="16"/>
+          <w:szCs w:val="16"/>
+        </w:rPr>
         <w:t xml:space="preserve">. </w:t>
       </w:r>
     </w:p>
     <w:p>
       <w:pPr>
-        <w:rPr>
-          <w:sz w:val="24"/>
-          <w:szCs w:val="24"/>
-        </w:rPr>
-      </w:pPr>
-    </w:p>
-    <w:p>
-      <w:pPr>
-        <w:rPr>
-          <w:sz w:val="24"/>
-          <w:szCs w:val="24"/>
-        </w:rPr>
-      </w:pPr>
-      <w:r>
-        <w:rPr>
-          <w:sz w:val="24"/>
-          <w:szCs w:val="24"/>
-        </w:rPr>
-        <w:br w:type="page"/>
-      </w:r>
-    </w:p>
-    <w:p>
-      <w:pPr>
-        <w:rPr>
-          <w:sz w:val="24"/>
-          <w:szCs w:val="24"/>
-        </w:rPr>
-      </w:pPr>
-      <w:r>
-        <w:rPr>
-          <w:sz w:val="24"/>
-          <w:szCs w:val="24"/>
-        </w:rPr>
-        <w:lastRenderedPageBreak/>
-        <w:t>Reporte de puntos de retiro más usados</w:t>
-      </w:r>
-    </w:p>
-    <w:p>
-      <w:pPr>
-        <w:rPr>
-          <w:sz w:val="24"/>
-          <w:szCs w:val="24"/>
-        </w:rPr>
-      </w:pPr>
-    </w:p>
-    <w:p>
-      <w:pPr>
-        <w:rPr>
-          <w:sz w:val="24"/>
-          <w:szCs w:val="24"/>
-        </w:rPr>
-      </w:pPr>
-      <w:r>
-        <w:rPr>
-          <w:sz w:val="24"/>
-          <w:szCs w:val="24"/>
-        </w:rPr>
-        <w:t>Solicitudes de cliente frecuente</w:t>
-      </w:r>
-    </w:p>
-    <w:p>
-      <w:pPr>
-        <w:rPr>
-          <w:sz w:val="24"/>
-          <w:szCs w:val="24"/>
-        </w:rPr>
-      </w:pPr>
-    </w:p>
-    <w:p>
-      <w:pPr>
-        <w:rPr>
-          <w:sz w:val="24"/>
-          <w:szCs w:val="24"/>
-        </w:rPr>
-      </w:pPr>
-      <w:r>
-        <w:rPr>
-          <w:sz w:val="24"/>
-          <w:szCs w:val="24"/>
-        </w:rPr>
-        <w:t>Asignar puntos por compra</w:t>
-      </w:r>
-    </w:p>
-    <w:p>
-      <w:pPr>
+        <w:jc w:val="center"/>
+        <w:rPr>
+          <w:sz w:val="24"/>
+          <w:szCs w:val="24"/>
+        </w:rPr>
+      </w:pPr>
+    </w:p>
+    <w:p>
+      <w:pPr>
+        <w:jc w:val="center"/>
         <w:rPr>
           <w:sz w:val="24"/>
           <w:szCs w:val="24"/>
@@ -16927,7 +17075,7 @@
                     <pic:cNvPicPr preferRelativeResize="0"/>
                   </pic:nvPicPr>
                   <pic:blipFill>
-                    <a:blip r:embed="rId45"/>
+                    <a:blip r:embed="rId47"/>
                     <a:srcRect/>
                     <a:stretch>
                       <a:fillRect/>
@@ -17076,7 +17224,7 @@
                     <pic:cNvPicPr preferRelativeResize="0"/>
                   </pic:nvPicPr>
                   <pic:blipFill>
-                    <a:blip r:embed="rId46"/>
+                    <a:blip r:embed="rId48"/>
                     <a:srcRect/>
                     <a:stretch>
                       <a:fillRect/>
@@ -17164,7 +17312,7 @@
         <w:pStyle w:val="Heading2"/>
         <w:spacing w:line="360" w:lineRule="auto"/>
       </w:pPr>
-      <w:bookmarkStart w:id="17" w:name="_Toc100831325"/>
+      <w:bookmarkStart w:id="17" w:name="_Toc100841387"/>
       <w:r>
         <w:lastRenderedPageBreak/>
         <w:t>Estándares</w:t>
@@ -17907,7 +18055,7 @@
       </w:pPr>
     </w:p>
     <w:sectPr>
-      <w:headerReference w:type="default" r:id="rId47"/>
+      <w:headerReference w:type="default" r:id="rId49"/>
       <w:pgSz w:w="11909" w:h="16834"/>
       <w:pgMar w:top="1440" w:right="1440" w:bottom="1440" w:left="1440" w:header="720" w:footer="720" w:gutter="0"/>
       <w:pgNumType w:start="1"/>

</xml_diff>